<commit_message>
20 vragen erin gezet
</commit_message>
<xml_diff>
--- a/Vragenlijst.docx
+++ b/Vragenlijst.docx
@@ -268,15 +268,23 @@
         <w:pStyle w:val="ListParagraph"/>
         <w:numPr>
           <w:ilvl w:val="0"/>
-          <w:numId w:val="1"/>
-        </w:numPr>
-        <w:rPr>
-          <w:color w:val="70AD47" w:themeColor="accent6"/>
-        </w:rPr>
-      </w:pPr>
-      <w:r>
-        <w:rPr>
-          <w:color w:val="70AD47" w:themeColor="accent6"/>
+          <w:numId w:val="19"/>
+        </w:numPr>
+        <w:rPr>
+          <w:rFonts w:ascii="SourceSansPro" w:hAnsi="SourceSansPro"/>
+          <w:color w:val="373737"/>
+          <w:sz w:val="30"/>
+          <w:szCs w:val="30"/>
+          <w:shd w:val="clear" w:color="auto" w:fill="FFFFFF"/>
+        </w:rPr>
+      </w:pPr>
+      <w:r>
+        <w:rPr>
+          <w:rFonts w:ascii="SourceSansPro" w:hAnsi="SourceSansPro"/>
+          <w:color w:val="373737"/>
+          <w:sz w:val="30"/>
+          <w:szCs w:val="30"/>
+          <w:shd w:val="clear" w:color="auto" w:fill="FFFFFF"/>
         </w:rPr>
         <w:t>14-mei-1940</w:t>
       </w:r>
@@ -286,10 +294,24 @@
         <w:pStyle w:val="ListParagraph"/>
         <w:numPr>
           <w:ilvl w:val="0"/>
-          <w:numId w:val="1"/>
-        </w:numPr>
-      </w:pPr>
-      <w:r>
+          <w:numId w:val="19"/>
+        </w:numPr>
+        <w:rPr>
+          <w:rFonts w:ascii="SourceSansPro" w:hAnsi="SourceSansPro"/>
+          <w:color w:val="373737"/>
+          <w:sz w:val="30"/>
+          <w:szCs w:val="30"/>
+          <w:shd w:val="clear" w:color="auto" w:fill="FFFFFF"/>
+        </w:rPr>
+      </w:pPr>
+      <w:r>
+        <w:rPr>
+          <w:rFonts w:ascii="SourceSansPro" w:hAnsi="SourceSansPro"/>
+          <w:color w:val="373737"/>
+          <w:sz w:val="30"/>
+          <w:szCs w:val="30"/>
+          <w:shd w:val="clear" w:color="auto" w:fill="FFFFFF"/>
+        </w:rPr>
         <w:t>17-Juli-1935</w:t>
       </w:r>
     </w:p>
@@ -298,10 +320,24 @@
         <w:pStyle w:val="ListParagraph"/>
         <w:numPr>
           <w:ilvl w:val="0"/>
-          <w:numId w:val="1"/>
-        </w:numPr>
-      </w:pPr>
-      <w:r>
+          <w:numId w:val="19"/>
+        </w:numPr>
+        <w:rPr>
+          <w:rFonts w:ascii="SourceSansPro" w:hAnsi="SourceSansPro"/>
+          <w:color w:val="373737"/>
+          <w:sz w:val="30"/>
+          <w:szCs w:val="30"/>
+          <w:shd w:val="clear" w:color="auto" w:fill="FFFFFF"/>
+        </w:rPr>
+      </w:pPr>
+      <w:r>
+        <w:rPr>
+          <w:rFonts w:ascii="SourceSansPro" w:hAnsi="SourceSansPro"/>
+          <w:color w:val="373737"/>
+          <w:sz w:val="30"/>
+          <w:szCs w:val="30"/>
+          <w:shd w:val="clear" w:color="auto" w:fill="FFFFFF"/>
+        </w:rPr>
         <w:t>31-12-1948</w:t>
       </w:r>
     </w:p>
@@ -310,10 +346,24 @@
         <w:pStyle w:val="ListParagraph"/>
         <w:numPr>
           <w:ilvl w:val="0"/>
-          <w:numId w:val="1"/>
-        </w:numPr>
-      </w:pPr>
-      <w:r>
+          <w:numId w:val="19"/>
+        </w:numPr>
+        <w:rPr>
+          <w:rFonts w:ascii="SourceSansPro" w:hAnsi="SourceSansPro"/>
+          <w:color w:val="373737"/>
+          <w:sz w:val="30"/>
+          <w:szCs w:val="30"/>
+          <w:shd w:val="clear" w:color="auto" w:fill="FFFFFF"/>
+        </w:rPr>
+      </w:pPr>
+      <w:r>
+        <w:rPr>
+          <w:rFonts w:ascii="SourceSansPro" w:hAnsi="SourceSansPro"/>
+          <w:color w:val="373737"/>
+          <w:sz w:val="30"/>
+          <w:szCs w:val="30"/>
+          <w:shd w:val="clear" w:color="auto" w:fill="FFFFFF"/>
+        </w:rPr>
         <w:t>14-mei-1937</w:t>
       </w:r>
     </w:p>
@@ -1260,33 +1310,1431 @@
         </w:rPr>
         <w:t>Koninginnenbrug</w:t>
       </w:r>
+    </w:p>
+    <w:p>
+      <w:pPr>
+        <w:pStyle w:val="ListParagraph"/>
+        <w:numPr>
+          <w:ilvl w:val="0"/>
+          <w:numId w:val="9"/>
+        </w:numPr>
+        <w:rPr>
+          <w:rFonts w:ascii="SourceSansPro" w:hAnsi="SourceSansPro"/>
+          <w:sz w:val="30"/>
+          <w:szCs w:val="30"/>
+          <w:shd w:val="clear" w:color="auto" w:fill="FFFFFF"/>
+        </w:rPr>
+      </w:pPr>
+      <w:r>
+        <w:rPr>
+          <w:rFonts w:ascii="SourceSansPro" w:hAnsi="SourceSansPro"/>
+          <w:sz w:val="30"/>
+          <w:szCs w:val="30"/>
+          <w:shd w:val="clear" w:color="auto" w:fill="FFFFFF"/>
+        </w:rPr>
+        <w:t>Willemsburg</w:t>
+      </w:r>
+    </w:p>
+    <w:p>
+      <w:pPr>
+        <w:rPr>
+          <w:rFonts w:ascii="SourceSansPro" w:hAnsi="SourceSansPro"/>
+          <w:sz w:val="30"/>
+          <w:szCs w:val="30"/>
+          <w:shd w:val="clear" w:color="auto" w:fill="FFFFFF"/>
+        </w:rPr>
+      </w:pPr>
+      <w:r>
+        <w:rPr>
+          <w:rFonts w:ascii="SourceSansPro" w:hAnsi="SourceSansPro"/>
+          <w:sz w:val="30"/>
+          <w:szCs w:val="30"/>
+          <w:shd w:val="clear" w:color="auto" w:fill="FFFFFF"/>
+        </w:rPr>
+        <w:t>Wanneer was de professionele voetbalclub Feyenoord opgericht?(Sport)</w:t>
+      </w:r>
+    </w:p>
+    <w:p>
+      <w:pPr>
+        <w:pStyle w:val="ListParagraph"/>
+        <w:numPr>
+          <w:ilvl w:val="0"/>
+          <w:numId w:val="10"/>
+        </w:numPr>
+        <w:rPr>
+          <w:rFonts w:ascii="SourceSansPro" w:hAnsi="SourceSansPro"/>
+          <w:color w:val="70AD47" w:themeColor="accent6"/>
+          <w:sz w:val="30"/>
+          <w:szCs w:val="30"/>
+          <w:shd w:val="clear" w:color="auto" w:fill="FFFFFF"/>
+        </w:rPr>
+      </w:pPr>
+      <w:r>
+        <w:rPr>
+          <w:rFonts w:ascii="SourceSansPro" w:hAnsi="SourceSansPro"/>
+          <w:color w:val="70AD47" w:themeColor="accent6"/>
+          <w:sz w:val="30"/>
+          <w:szCs w:val="30"/>
+          <w:shd w:val="clear" w:color="auto" w:fill="FFFFFF"/>
+        </w:rPr>
+        <w:t>19-07-1908</w:t>
+      </w:r>
+    </w:p>
+    <w:p>
+      <w:pPr>
+        <w:pStyle w:val="ListParagraph"/>
+        <w:numPr>
+          <w:ilvl w:val="0"/>
+          <w:numId w:val="10"/>
+        </w:numPr>
+        <w:rPr>
+          <w:rFonts w:ascii="SourceSansPro" w:hAnsi="SourceSansPro"/>
+          <w:sz w:val="30"/>
+          <w:szCs w:val="30"/>
+          <w:shd w:val="clear" w:color="auto" w:fill="FFFFFF"/>
+        </w:rPr>
+      </w:pPr>
+      <w:r>
+        <w:rPr>
+          <w:rFonts w:ascii="SourceSansPro" w:hAnsi="SourceSansPro"/>
+          <w:sz w:val="30"/>
+          <w:szCs w:val="30"/>
+          <w:shd w:val="clear" w:color="auto" w:fill="FFFFFF"/>
+        </w:rPr>
+        <w:t>07-12-1910</w:t>
+      </w:r>
+    </w:p>
+    <w:p>
+      <w:pPr>
+        <w:pStyle w:val="ListParagraph"/>
+        <w:numPr>
+          <w:ilvl w:val="0"/>
+          <w:numId w:val="10"/>
+        </w:numPr>
+        <w:rPr>
+          <w:rFonts w:ascii="SourceSansPro" w:hAnsi="SourceSansPro"/>
+          <w:sz w:val="30"/>
+          <w:szCs w:val="30"/>
+          <w:shd w:val="clear" w:color="auto" w:fill="FFFFFF"/>
+        </w:rPr>
+      </w:pPr>
+      <w:r>
+        <w:rPr>
+          <w:rFonts w:ascii="SourceSansPro" w:hAnsi="SourceSansPro"/>
+          <w:sz w:val="30"/>
+          <w:szCs w:val="30"/>
+          <w:shd w:val="clear" w:color="auto" w:fill="FFFFFF"/>
+        </w:rPr>
+        <w:t>30-03-1906</w:t>
+      </w:r>
+    </w:p>
+    <w:p>
+      <w:pPr>
+        <w:pStyle w:val="ListParagraph"/>
+        <w:numPr>
+          <w:ilvl w:val="0"/>
+          <w:numId w:val="10"/>
+        </w:numPr>
+        <w:rPr>
+          <w:rFonts w:ascii="SourceSansPro" w:hAnsi="SourceSansPro"/>
+          <w:sz w:val="30"/>
+          <w:szCs w:val="30"/>
+          <w:shd w:val="clear" w:color="auto" w:fill="FFFFFF"/>
+        </w:rPr>
+      </w:pPr>
+      <w:r>
+        <w:rPr>
+          <w:rFonts w:ascii="SourceSansPro" w:hAnsi="SourceSansPro"/>
+          <w:sz w:val="30"/>
+          <w:szCs w:val="30"/>
+          <w:shd w:val="clear" w:color="auto" w:fill="FFFFFF"/>
+        </w:rPr>
+        <w:t>03-03-1904</w:t>
+      </w:r>
+    </w:p>
+    <w:p>
+      <w:pPr>
+        <w:rPr>
+          <w:rFonts w:ascii="SourceSansPro" w:hAnsi="SourceSansPro"/>
+          <w:sz w:val="30"/>
+          <w:szCs w:val="30"/>
+          <w:shd w:val="clear" w:color="auto" w:fill="FFFFFF"/>
+        </w:rPr>
+      </w:pPr>
+      <w:r>
+        <w:rPr>
+          <w:rFonts w:ascii="SourceSansPro" w:hAnsi="SourceSansPro"/>
+          <w:sz w:val="30"/>
+          <w:szCs w:val="30"/>
+          <w:shd w:val="clear" w:color="auto" w:fill="FFFFFF"/>
+        </w:rPr>
+        <w:t>Wanneer won feyenoord de Intercontinental cup (wereldbeker)?</w:t>
+      </w:r>
+      <w:r>
+        <w:rPr>
+          <w:rFonts w:ascii="SourceSansPro" w:hAnsi="SourceSansPro"/>
+          <w:sz w:val="30"/>
+          <w:szCs w:val="30"/>
+          <w:shd w:val="clear" w:color="auto" w:fill="FFFFFF"/>
+        </w:rPr>
+        <w:t xml:space="preserve"> (sport)</w:t>
+      </w:r>
+    </w:p>
+    <w:p>
+      <w:pPr>
+        <w:pStyle w:val="ListParagraph"/>
+        <w:numPr>
+          <w:ilvl w:val="0"/>
+          <w:numId w:val="11"/>
+        </w:numPr>
+        <w:rPr>
+          <w:rFonts w:ascii="SourceSansPro" w:hAnsi="SourceSansPro"/>
+          <w:sz w:val="30"/>
+          <w:szCs w:val="30"/>
+          <w:shd w:val="clear" w:color="auto" w:fill="FFFFFF"/>
+        </w:rPr>
+      </w:pPr>
+      <w:r>
+        <w:rPr>
+          <w:rFonts w:ascii="SourceSansPro" w:hAnsi="SourceSansPro"/>
+          <w:sz w:val="30"/>
+          <w:szCs w:val="30"/>
+          <w:shd w:val="clear" w:color="auto" w:fill="FFFFFF"/>
+        </w:rPr>
+        <w:t>1980</w:t>
+      </w:r>
+    </w:p>
+    <w:p>
+      <w:pPr>
+        <w:pStyle w:val="ListParagraph"/>
+        <w:numPr>
+          <w:ilvl w:val="0"/>
+          <w:numId w:val="11"/>
+        </w:numPr>
+        <w:rPr>
+          <w:rFonts w:ascii="SourceSansPro" w:hAnsi="SourceSansPro"/>
+          <w:sz w:val="30"/>
+          <w:szCs w:val="30"/>
+          <w:shd w:val="clear" w:color="auto" w:fill="FFFFFF"/>
+        </w:rPr>
+      </w:pPr>
+      <w:r>
+        <w:rPr>
+          <w:rFonts w:ascii="SourceSansPro" w:hAnsi="SourceSansPro"/>
+          <w:sz w:val="30"/>
+          <w:szCs w:val="30"/>
+          <w:shd w:val="clear" w:color="auto" w:fill="FFFFFF"/>
+        </w:rPr>
+        <w:t>1975</w:t>
+      </w:r>
+    </w:p>
+    <w:p>
+      <w:pPr>
+        <w:pStyle w:val="ListParagraph"/>
+        <w:numPr>
+          <w:ilvl w:val="0"/>
+          <w:numId w:val="11"/>
+        </w:numPr>
+        <w:rPr>
+          <w:rFonts w:ascii="SourceSansPro" w:hAnsi="SourceSansPro"/>
+          <w:sz w:val="30"/>
+          <w:szCs w:val="30"/>
+          <w:shd w:val="clear" w:color="auto" w:fill="FFFFFF"/>
+        </w:rPr>
+      </w:pPr>
+      <w:r>
+        <w:rPr>
+          <w:rFonts w:ascii="SourceSansPro" w:hAnsi="SourceSansPro"/>
+          <w:sz w:val="30"/>
+          <w:szCs w:val="30"/>
+          <w:shd w:val="clear" w:color="auto" w:fill="FFFFFF"/>
+        </w:rPr>
+        <w:t>1985</w:t>
+      </w:r>
+    </w:p>
+    <w:p>
+      <w:pPr>
+        <w:pStyle w:val="ListParagraph"/>
+        <w:numPr>
+          <w:ilvl w:val="0"/>
+          <w:numId w:val="11"/>
+        </w:numPr>
+        <w:rPr>
+          <w:rFonts w:ascii="SourceSansPro" w:hAnsi="SourceSansPro"/>
+          <w:color w:val="70AD47" w:themeColor="accent6"/>
+          <w:sz w:val="30"/>
+          <w:szCs w:val="30"/>
+          <w:shd w:val="clear" w:color="auto" w:fill="FFFFFF"/>
+        </w:rPr>
+      </w:pPr>
+      <w:r>
+        <w:rPr>
+          <w:rFonts w:ascii="SourceSansPro" w:hAnsi="SourceSansPro"/>
+          <w:color w:val="70AD47" w:themeColor="accent6"/>
+          <w:sz w:val="30"/>
+          <w:szCs w:val="30"/>
+          <w:shd w:val="clear" w:color="auto" w:fill="FFFFFF"/>
+        </w:rPr>
+        <w:t>1970</w:t>
+      </w:r>
+    </w:p>
+    <w:p>
+      <w:pPr>
+        <w:rPr>
+          <w:rFonts w:ascii="SourceSansPro" w:hAnsi="SourceSansPro"/>
+          <w:sz w:val="30"/>
+          <w:szCs w:val="30"/>
+          <w:shd w:val="clear" w:color="auto" w:fill="FFFFFF"/>
+        </w:rPr>
+      </w:pPr>
+      <w:r>
+        <w:rPr>
+          <w:rFonts w:ascii="SourceSansPro" w:hAnsi="SourceSansPro"/>
+          <w:sz w:val="30"/>
+          <w:szCs w:val="30"/>
+          <w:shd w:val="clear" w:color="auto" w:fill="FFFFFF"/>
+        </w:rPr>
+        <w:lastRenderedPageBreak/>
+        <w:t>Wanneer won Feyenoord de europacup?</w:t>
+      </w:r>
+      <w:r>
+        <w:rPr>
+          <w:rFonts w:ascii="SourceSansPro" w:hAnsi="SourceSansPro"/>
+          <w:sz w:val="30"/>
+          <w:szCs w:val="30"/>
+          <w:shd w:val="clear" w:color="auto" w:fill="FFFFFF"/>
+        </w:rPr>
+        <w:t xml:space="preserve"> (Sport)</w:t>
+      </w:r>
+    </w:p>
+    <w:p>
+      <w:pPr>
+        <w:pStyle w:val="ListParagraph"/>
+        <w:numPr>
+          <w:ilvl w:val="0"/>
+          <w:numId w:val="13"/>
+        </w:numPr>
+        <w:rPr>
+          <w:rFonts w:ascii="SourceSansPro" w:hAnsi="SourceSansPro"/>
+          <w:sz w:val="30"/>
+          <w:szCs w:val="30"/>
+          <w:shd w:val="clear" w:color="auto" w:fill="FFFFFF"/>
+        </w:rPr>
+      </w:pPr>
+      <w:r>
+        <w:rPr>
+          <w:rFonts w:ascii="SourceSansPro" w:hAnsi="SourceSansPro"/>
+          <w:sz w:val="30"/>
+          <w:szCs w:val="30"/>
+          <w:shd w:val="clear" w:color="auto" w:fill="FFFFFF"/>
+        </w:rPr>
+        <w:t>1986</w:t>
+      </w:r>
+    </w:p>
+    <w:p>
+      <w:pPr>
+        <w:pStyle w:val="ListParagraph"/>
+        <w:numPr>
+          <w:ilvl w:val="0"/>
+          <w:numId w:val="13"/>
+        </w:numPr>
+        <w:rPr>
+          <w:rFonts w:ascii="SourceSansPro" w:hAnsi="SourceSansPro"/>
+          <w:sz w:val="30"/>
+          <w:szCs w:val="30"/>
+          <w:shd w:val="clear" w:color="auto" w:fill="FFFFFF"/>
+        </w:rPr>
+      </w:pPr>
+      <w:r>
+        <w:rPr>
+          <w:rFonts w:ascii="SourceSansPro" w:hAnsi="SourceSansPro"/>
+          <w:sz w:val="30"/>
+          <w:szCs w:val="30"/>
+          <w:shd w:val="clear" w:color="auto" w:fill="FFFFFF"/>
+        </w:rPr>
+        <w:t>1976</w:t>
+      </w:r>
+    </w:p>
+    <w:p>
+      <w:pPr>
+        <w:pStyle w:val="ListParagraph"/>
+        <w:numPr>
+          <w:ilvl w:val="0"/>
+          <w:numId w:val="13"/>
+        </w:numPr>
+        <w:rPr>
+          <w:rFonts w:ascii="SourceSansPro" w:hAnsi="SourceSansPro"/>
+          <w:color w:val="70AD47" w:themeColor="accent6"/>
+          <w:sz w:val="30"/>
+          <w:szCs w:val="30"/>
+          <w:shd w:val="clear" w:color="auto" w:fill="FFFFFF"/>
+        </w:rPr>
+      </w:pPr>
+      <w:r>
+        <w:rPr>
+          <w:rFonts w:ascii="SourceSansPro" w:hAnsi="SourceSansPro"/>
+          <w:color w:val="70AD47" w:themeColor="accent6"/>
+          <w:sz w:val="30"/>
+          <w:szCs w:val="30"/>
+          <w:shd w:val="clear" w:color="auto" w:fill="FFFFFF"/>
+        </w:rPr>
+        <w:t>1970</w:t>
+      </w:r>
+    </w:p>
+    <w:p>
+      <w:pPr>
+        <w:pStyle w:val="ListParagraph"/>
+        <w:numPr>
+          <w:ilvl w:val="0"/>
+          <w:numId w:val="13"/>
+        </w:numPr>
+        <w:rPr>
+          <w:rFonts w:ascii="SourceSansPro" w:hAnsi="SourceSansPro"/>
+          <w:sz w:val="30"/>
+          <w:szCs w:val="30"/>
+          <w:shd w:val="clear" w:color="auto" w:fill="FFFFFF"/>
+        </w:rPr>
+      </w:pPr>
+      <w:r>
+        <w:rPr>
+          <w:rFonts w:ascii="SourceSansPro" w:hAnsi="SourceSansPro"/>
+          <w:sz w:val="30"/>
+          <w:szCs w:val="30"/>
+          <w:shd w:val="clear" w:color="auto" w:fill="FFFFFF"/>
+        </w:rPr>
+        <w:t>1968</w:t>
+      </w:r>
+    </w:p>
+    <w:p>
+      <w:pPr>
+        <w:rPr>
+          <w:rFonts w:ascii="SourceSansPro" w:hAnsi="SourceSansPro"/>
+          <w:sz w:val="30"/>
+          <w:szCs w:val="30"/>
+          <w:shd w:val="clear" w:color="auto" w:fill="FFFFFF"/>
+        </w:rPr>
+      </w:pPr>
+      <w:r>
+        <w:rPr>
+          <w:rFonts w:ascii="SourceSansPro" w:hAnsi="SourceSansPro"/>
+          <w:sz w:val="30"/>
+          <w:szCs w:val="30"/>
+          <w:shd w:val="clear" w:color="auto" w:fill="FFFFFF"/>
+        </w:rPr>
+        <w:t>Hoe vaak won feyenoord de UEFA Cup? (Sport)</w:t>
+      </w:r>
+      <w:r>
+        <w:rPr>
+          <w:rFonts w:ascii="SourceSansPro" w:hAnsi="SourceSansPro"/>
+          <w:sz w:val="30"/>
+          <w:szCs w:val="30"/>
+          <w:shd w:val="clear" w:color="auto" w:fill="FFFFFF"/>
+        </w:rPr>
+        <w:t xml:space="preserve"> ((13))</w:t>
+      </w:r>
+    </w:p>
+    <w:p>
+      <w:pPr>
+        <w:pStyle w:val="ListParagraph"/>
+        <w:numPr>
+          <w:ilvl w:val="0"/>
+          <w:numId w:val="14"/>
+        </w:numPr>
+        <w:rPr>
+          <w:rFonts w:ascii="SourceSansPro" w:hAnsi="SourceSansPro"/>
+          <w:sz w:val="30"/>
+          <w:szCs w:val="30"/>
+          <w:shd w:val="clear" w:color="auto" w:fill="FFFFFF"/>
+        </w:rPr>
+      </w:pPr>
+      <w:r>
+        <w:rPr>
+          <w:rFonts w:ascii="SourceSansPro" w:hAnsi="SourceSansPro"/>
+          <w:sz w:val="30"/>
+          <w:szCs w:val="30"/>
+          <w:shd w:val="clear" w:color="auto" w:fill="FFFFFF"/>
+        </w:rPr>
+        <w:t>3</w:t>
+      </w:r>
+    </w:p>
+    <w:p>
+      <w:pPr>
+        <w:pStyle w:val="ListParagraph"/>
+        <w:numPr>
+          <w:ilvl w:val="0"/>
+          <w:numId w:val="14"/>
+        </w:numPr>
+        <w:rPr>
+          <w:rFonts w:ascii="SourceSansPro" w:hAnsi="SourceSansPro"/>
+          <w:sz w:val="30"/>
+          <w:szCs w:val="30"/>
+          <w:shd w:val="clear" w:color="auto" w:fill="FFFFFF"/>
+        </w:rPr>
+      </w:pPr>
+      <w:r>
+        <w:rPr>
+          <w:rFonts w:ascii="SourceSansPro" w:hAnsi="SourceSansPro"/>
+          <w:sz w:val="30"/>
+          <w:szCs w:val="30"/>
+          <w:shd w:val="clear" w:color="auto" w:fill="FFFFFF"/>
+        </w:rPr>
+        <w:t>4</w:t>
+      </w:r>
+    </w:p>
+    <w:p>
+      <w:pPr>
+        <w:pStyle w:val="ListParagraph"/>
+        <w:numPr>
+          <w:ilvl w:val="0"/>
+          <w:numId w:val="14"/>
+        </w:numPr>
+        <w:rPr>
+          <w:rFonts w:ascii="SourceSansPro" w:hAnsi="SourceSansPro"/>
+          <w:sz w:val="30"/>
+          <w:szCs w:val="30"/>
+          <w:shd w:val="clear" w:color="auto" w:fill="FFFFFF"/>
+        </w:rPr>
+      </w:pPr>
+      <w:r>
+        <w:rPr>
+          <w:rFonts w:ascii="SourceSansPro" w:hAnsi="SourceSansPro"/>
+          <w:sz w:val="30"/>
+          <w:szCs w:val="30"/>
+          <w:shd w:val="clear" w:color="auto" w:fill="FFFFFF"/>
+        </w:rPr>
+        <w:t>1</w:t>
+      </w:r>
+    </w:p>
+    <w:p>
+      <w:pPr>
+        <w:pStyle w:val="ListParagraph"/>
+        <w:numPr>
+          <w:ilvl w:val="0"/>
+          <w:numId w:val="14"/>
+        </w:numPr>
+        <w:rPr>
+          <w:rFonts w:ascii="SourceSansPro" w:hAnsi="SourceSansPro"/>
+          <w:color w:val="70AD47" w:themeColor="accent6"/>
+          <w:sz w:val="30"/>
+          <w:szCs w:val="30"/>
+          <w:shd w:val="clear" w:color="auto" w:fill="FFFFFF"/>
+        </w:rPr>
+      </w:pPr>
+      <w:r>
+        <w:rPr>
+          <w:rFonts w:ascii="SourceSansPro" w:hAnsi="SourceSansPro"/>
+          <w:color w:val="70AD47" w:themeColor="accent6"/>
+          <w:sz w:val="30"/>
+          <w:szCs w:val="30"/>
+          <w:shd w:val="clear" w:color="auto" w:fill="FFFFFF"/>
+        </w:rPr>
+        <w:t>2</w:t>
+      </w:r>
+    </w:p>
+    <w:p>
+      <w:pPr>
+        <w:rPr>
+          <w:rFonts w:ascii="SourceSansPro" w:hAnsi="SourceSansPro"/>
+          <w:sz w:val="30"/>
+          <w:szCs w:val="30"/>
+          <w:shd w:val="clear" w:color="auto" w:fill="FFFFFF"/>
+        </w:rPr>
+      </w:pPr>
+      <w:r>
+        <w:rPr>
+          <w:rFonts w:ascii="SourceSansPro" w:hAnsi="SourceSansPro"/>
+          <w:sz w:val="30"/>
+          <w:szCs w:val="30"/>
+          <w:shd w:val="clear" w:color="auto" w:fill="FFFFFF"/>
+        </w:rPr>
+        <w:t>Welke merk is de kledingmerk van feyenoord</w:t>
+      </w:r>
+      <w:r>
+        <w:rPr>
+          <w:rFonts w:ascii="SourceSansPro" w:hAnsi="SourceSansPro"/>
+          <w:sz w:val="30"/>
+          <w:szCs w:val="30"/>
+          <w:shd w:val="clear" w:color="auto" w:fill="FFFFFF"/>
+        </w:rPr>
+        <w:t xml:space="preserve"> in 2014 tot heden</w:t>
+      </w:r>
+      <w:r>
+        <w:rPr>
+          <w:rFonts w:ascii="SourceSansPro" w:hAnsi="SourceSansPro"/>
+          <w:sz w:val="30"/>
+          <w:szCs w:val="30"/>
+          <w:shd w:val="clear" w:color="auto" w:fill="FFFFFF"/>
+        </w:rPr>
+        <w:t>?(Sport)</w:t>
+      </w:r>
+    </w:p>
+    <w:p>
+      <w:pPr>
+        <w:pStyle w:val="ListParagraph"/>
+        <w:numPr>
+          <w:ilvl w:val="0"/>
+          <w:numId w:val="15"/>
+        </w:numPr>
+        <w:rPr>
+          <w:rFonts w:ascii="SourceSansPro" w:hAnsi="SourceSansPro"/>
+          <w:sz w:val="30"/>
+          <w:szCs w:val="30"/>
+          <w:shd w:val="clear" w:color="auto" w:fill="FFFFFF"/>
+        </w:rPr>
+      </w:pPr>
+      <w:r>
+        <w:rPr>
+          <w:rFonts w:ascii="SourceSansPro" w:hAnsi="SourceSansPro"/>
+          <w:sz w:val="30"/>
+          <w:szCs w:val="30"/>
+          <w:shd w:val="clear" w:color="auto" w:fill="FFFFFF"/>
+        </w:rPr>
+        <w:t>Puma</w:t>
+      </w:r>
+    </w:p>
+    <w:p>
+      <w:pPr>
+        <w:pStyle w:val="ListParagraph"/>
+        <w:numPr>
+          <w:ilvl w:val="0"/>
+          <w:numId w:val="15"/>
+        </w:numPr>
+        <w:rPr>
+          <w:rFonts w:ascii="SourceSansPro" w:hAnsi="SourceSansPro"/>
+          <w:sz w:val="30"/>
+          <w:szCs w:val="30"/>
+          <w:shd w:val="clear" w:color="auto" w:fill="FFFFFF"/>
+        </w:rPr>
+      </w:pPr>
+      <w:r>
+        <w:rPr>
+          <w:rFonts w:ascii="SourceSansPro" w:hAnsi="SourceSansPro"/>
+          <w:sz w:val="30"/>
+          <w:szCs w:val="30"/>
+          <w:shd w:val="clear" w:color="auto" w:fill="FFFFFF"/>
+        </w:rPr>
+        <w:t>Le coq Sportif</w:t>
+      </w:r>
+    </w:p>
+    <w:p>
+      <w:pPr>
+        <w:pStyle w:val="ListParagraph"/>
+        <w:numPr>
+          <w:ilvl w:val="0"/>
+          <w:numId w:val="15"/>
+        </w:numPr>
+        <w:rPr>
+          <w:rFonts w:ascii="SourceSansPro" w:hAnsi="SourceSansPro"/>
+          <w:sz w:val="30"/>
+          <w:szCs w:val="30"/>
+          <w:shd w:val="clear" w:color="auto" w:fill="FFFFFF"/>
+        </w:rPr>
+      </w:pPr>
+      <w:r>
+        <w:rPr>
+          <w:rFonts w:ascii="SourceSansPro" w:hAnsi="SourceSansPro"/>
+          <w:sz w:val="30"/>
+          <w:szCs w:val="30"/>
+          <w:shd w:val="clear" w:color="auto" w:fill="FFFFFF"/>
+        </w:rPr>
+        <w:t>Hummel</w:t>
+      </w:r>
+    </w:p>
+    <w:p>
+      <w:pPr>
+        <w:pStyle w:val="ListParagraph"/>
+        <w:numPr>
+          <w:ilvl w:val="0"/>
+          <w:numId w:val="15"/>
+        </w:numPr>
+        <w:rPr>
+          <w:rFonts w:ascii="SourceSansPro" w:hAnsi="SourceSansPro"/>
+          <w:color w:val="70AD47" w:themeColor="accent6"/>
+          <w:sz w:val="30"/>
+          <w:szCs w:val="30"/>
+          <w:shd w:val="clear" w:color="auto" w:fill="FFFFFF"/>
+        </w:rPr>
+      </w:pPr>
+      <w:r>
+        <w:rPr>
+          <w:rFonts w:ascii="SourceSansPro" w:hAnsi="SourceSansPro"/>
+          <w:color w:val="70AD47" w:themeColor="accent6"/>
+          <w:sz w:val="30"/>
+          <w:szCs w:val="30"/>
+          <w:shd w:val="clear" w:color="auto" w:fill="FFFFFF"/>
+        </w:rPr>
+        <w:t>Adidas</w:t>
+      </w:r>
+    </w:p>
+    <w:p>
+      <w:pPr>
+        <w:rPr>
+          <w:rFonts w:ascii="SourceSansPro" w:hAnsi="SourceSansPro"/>
+          <w:sz w:val="30"/>
+          <w:szCs w:val="30"/>
+          <w:shd w:val="clear" w:color="auto" w:fill="FFFFFF"/>
+        </w:rPr>
+      </w:pPr>
+      <w:r>
+        <w:rPr>
+          <w:rFonts w:ascii="SourceSansPro" w:hAnsi="SourceSansPro"/>
+          <w:sz w:val="30"/>
+          <w:szCs w:val="30"/>
+          <w:shd w:val="clear" w:color="auto" w:fill="FFFFFF"/>
+        </w:rPr>
+        <w:t>Welke merk is de shirtsponsor van Feyenoord</w:t>
+      </w:r>
+      <w:r>
+        <w:rPr>
+          <w:rFonts w:ascii="SourceSansPro" w:hAnsi="SourceSansPro"/>
+          <w:sz w:val="30"/>
+          <w:szCs w:val="30"/>
+          <w:shd w:val="clear" w:color="auto" w:fill="FFFFFF"/>
+        </w:rPr>
+        <w:t xml:space="preserve"> in 2013 tot heden</w:t>
+      </w:r>
+      <w:r>
+        <w:rPr>
+          <w:rFonts w:ascii="SourceSansPro" w:hAnsi="SourceSansPro"/>
+          <w:sz w:val="30"/>
+          <w:szCs w:val="30"/>
+          <w:shd w:val="clear" w:color="auto" w:fill="FFFFFF"/>
+        </w:rPr>
+        <w:t>?(Sport)</w:t>
+      </w:r>
+    </w:p>
+    <w:p>
+      <w:pPr>
+        <w:pStyle w:val="ListParagraph"/>
+        <w:numPr>
+          <w:ilvl w:val="0"/>
+          <w:numId w:val="16"/>
+        </w:numPr>
+        <w:rPr>
+          <w:rFonts w:ascii="SourceSansPro" w:hAnsi="SourceSansPro"/>
+          <w:sz w:val="30"/>
+          <w:szCs w:val="30"/>
+          <w:shd w:val="clear" w:color="auto" w:fill="FFFFFF"/>
+        </w:rPr>
+      </w:pPr>
+      <w:r>
+        <w:rPr>
+          <w:rFonts w:ascii="SourceSansPro" w:hAnsi="SourceSansPro"/>
+          <w:sz w:val="30"/>
+          <w:szCs w:val="30"/>
+          <w:shd w:val="clear" w:color="auto" w:fill="FFFFFF"/>
+        </w:rPr>
+        <w:t>Fortis</w:t>
+      </w:r>
+    </w:p>
+    <w:p>
+      <w:pPr>
+        <w:pStyle w:val="ListParagraph"/>
+        <w:numPr>
+          <w:ilvl w:val="0"/>
+          <w:numId w:val="16"/>
+        </w:numPr>
+        <w:rPr>
+          <w:rFonts w:ascii="SourceSansPro" w:hAnsi="SourceSansPro"/>
+          <w:sz w:val="30"/>
+          <w:szCs w:val="30"/>
+          <w:shd w:val="clear" w:color="auto" w:fill="FFFFFF"/>
+        </w:rPr>
+      </w:pPr>
+      <w:r>
+        <w:rPr>
+          <w:rFonts w:ascii="SourceSansPro" w:hAnsi="SourceSansPro"/>
+          <w:sz w:val="30"/>
+          <w:szCs w:val="30"/>
+          <w:shd w:val="clear" w:color="auto" w:fill="FFFFFF"/>
+        </w:rPr>
+        <w:t>Diergaarde Blijdorp</w:t>
+      </w:r>
+    </w:p>
+    <w:p>
+      <w:pPr>
+        <w:pStyle w:val="ListParagraph"/>
+        <w:numPr>
+          <w:ilvl w:val="0"/>
+          <w:numId w:val="16"/>
+        </w:numPr>
+        <w:rPr>
+          <w:rFonts w:ascii="SourceSansPro" w:hAnsi="SourceSansPro"/>
+          <w:sz w:val="30"/>
+          <w:szCs w:val="30"/>
+          <w:shd w:val="clear" w:color="auto" w:fill="FFFFFF"/>
+        </w:rPr>
+      </w:pPr>
+      <w:r>
+        <w:rPr>
+          <w:rFonts w:ascii="SourceSansPro" w:hAnsi="SourceSansPro"/>
+          <w:sz w:val="30"/>
+          <w:szCs w:val="30"/>
+          <w:shd w:val="clear" w:color="auto" w:fill="FFFFFF"/>
+        </w:rPr>
+        <w:t>ASR Verzekeringen</w:t>
+      </w:r>
+    </w:p>
+    <w:p>
+      <w:pPr>
+        <w:pStyle w:val="ListParagraph"/>
+        <w:numPr>
+          <w:ilvl w:val="0"/>
+          <w:numId w:val="16"/>
+        </w:numPr>
+        <w:rPr>
+          <w:rFonts w:ascii="SourceSansPro" w:hAnsi="SourceSansPro"/>
+          <w:color w:val="70AD47" w:themeColor="accent6"/>
+          <w:sz w:val="30"/>
+          <w:szCs w:val="30"/>
+          <w:shd w:val="clear" w:color="auto" w:fill="FFFFFF"/>
+        </w:rPr>
+      </w:pPr>
+      <w:r>
+        <w:rPr>
+          <w:rFonts w:ascii="SourceSansPro" w:hAnsi="SourceSansPro"/>
+          <w:color w:val="70AD47" w:themeColor="accent6"/>
+          <w:sz w:val="30"/>
+          <w:szCs w:val="30"/>
+          <w:shd w:val="clear" w:color="auto" w:fill="FFFFFF"/>
+        </w:rPr>
+        <w:t>Opel</w:t>
+      </w:r>
+    </w:p>
+    <w:p>
+      <w:pPr>
+        <w:rPr>
+          <w:rFonts w:ascii="SourceSansPro" w:hAnsi="SourceSansPro"/>
+          <w:sz w:val="30"/>
+          <w:szCs w:val="30"/>
+          <w:shd w:val="clear" w:color="auto" w:fill="FFFFFF"/>
+        </w:rPr>
+      </w:pPr>
+      <w:r>
+        <w:rPr>
+          <w:rFonts w:ascii="SourceSansPro" w:hAnsi="SourceSansPro"/>
+          <w:sz w:val="30"/>
+          <w:szCs w:val="30"/>
+          <w:shd w:val="clear" w:color="auto" w:fill="FFFFFF"/>
+        </w:rPr>
+        <w:t>Wie is de aartsrivaal van Feyenoord?</w:t>
+      </w:r>
+      <w:r>
+        <w:rPr>
+          <w:rFonts w:ascii="SourceSansPro" w:hAnsi="SourceSansPro"/>
+          <w:sz w:val="30"/>
+          <w:szCs w:val="30"/>
+          <w:shd w:val="clear" w:color="auto" w:fill="FFFFFF"/>
+        </w:rPr>
+        <w:t xml:space="preserve"> (Sport)</w:t>
+      </w:r>
+    </w:p>
+    <w:p>
+      <w:pPr>
+        <w:pStyle w:val="ListParagraph"/>
+        <w:numPr>
+          <w:ilvl w:val="0"/>
+          <w:numId w:val="17"/>
+        </w:numPr>
+        <w:rPr>
+          <w:rFonts w:ascii="SourceSansPro" w:hAnsi="SourceSansPro"/>
+          <w:sz w:val="30"/>
+          <w:szCs w:val="30"/>
+          <w:shd w:val="clear" w:color="auto" w:fill="FFFFFF"/>
+        </w:rPr>
+      </w:pPr>
+      <w:r>
+        <w:rPr>
+          <w:rFonts w:ascii="SourceSansPro" w:hAnsi="SourceSansPro"/>
+          <w:sz w:val="30"/>
+          <w:szCs w:val="30"/>
+          <w:shd w:val="clear" w:color="auto" w:fill="FFFFFF"/>
+        </w:rPr>
+        <w:t>PSV</w:t>
+      </w:r>
+    </w:p>
+    <w:p>
+      <w:pPr>
+        <w:pStyle w:val="ListParagraph"/>
+        <w:numPr>
+          <w:ilvl w:val="0"/>
+          <w:numId w:val="17"/>
+        </w:numPr>
+        <w:rPr>
+          <w:rFonts w:ascii="SourceSansPro" w:hAnsi="SourceSansPro"/>
+          <w:sz w:val="30"/>
+          <w:szCs w:val="30"/>
+          <w:shd w:val="clear" w:color="auto" w:fill="FFFFFF"/>
+        </w:rPr>
+      </w:pPr>
+      <w:r>
+        <w:rPr>
+          <w:rFonts w:ascii="SourceSansPro" w:hAnsi="SourceSansPro"/>
+          <w:sz w:val="30"/>
+          <w:szCs w:val="30"/>
+          <w:shd w:val="clear" w:color="auto" w:fill="FFFFFF"/>
+        </w:rPr>
+        <w:t>AZ</w:t>
+      </w:r>
+    </w:p>
+    <w:p>
+      <w:pPr>
+        <w:pStyle w:val="ListParagraph"/>
+        <w:numPr>
+          <w:ilvl w:val="0"/>
+          <w:numId w:val="17"/>
+        </w:numPr>
+        <w:rPr>
+          <w:rFonts w:ascii="SourceSansPro" w:hAnsi="SourceSansPro"/>
+          <w:color w:val="70AD47" w:themeColor="accent6"/>
+          <w:sz w:val="30"/>
+          <w:szCs w:val="30"/>
+          <w:shd w:val="clear" w:color="auto" w:fill="FFFFFF"/>
+        </w:rPr>
+      </w:pPr>
+      <w:r>
+        <w:rPr>
+          <w:rFonts w:ascii="SourceSansPro" w:hAnsi="SourceSansPro"/>
+          <w:color w:val="70AD47" w:themeColor="accent6"/>
+          <w:sz w:val="30"/>
+          <w:szCs w:val="30"/>
+          <w:shd w:val="clear" w:color="auto" w:fill="FFFFFF"/>
+        </w:rPr>
+        <w:t>Ajax</w:t>
+      </w:r>
+    </w:p>
+    <w:p>
+      <w:pPr>
+        <w:pStyle w:val="ListParagraph"/>
+        <w:numPr>
+          <w:ilvl w:val="0"/>
+          <w:numId w:val="17"/>
+        </w:numPr>
+        <w:rPr>
+          <w:rFonts w:ascii="SourceSansPro" w:hAnsi="SourceSansPro"/>
+          <w:sz w:val="30"/>
+          <w:szCs w:val="30"/>
+          <w:shd w:val="clear" w:color="auto" w:fill="FFFFFF"/>
+        </w:rPr>
+      </w:pPr>
+      <w:r>
+        <w:rPr>
+          <w:rFonts w:ascii="SourceSansPro" w:hAnsi="SourceSansPro"/>
+          <w:sz w:val="30"/>
+          <w:szCs w:val="30"/>
+          <w:shd w:val="clear" w:color="auto" w:fill="FFFFFF"/>
+        </w:rPr>
+        <w:t>FC Groningen</w:t>
+      </w:r>
+    </w:p>
+    <w:p>
+      <w:pPr>
+        <w:rPr>
+          <w:rFonts w:ascii="SourceSansPro" w:hAnsi="SourceSansPro"/>
+          <w:sz w:val="30"/>
+          <w:szCs w:val="30"/>
+          <w:shd w:val="clear" w:color="auto" w:fill="FFFFFF"/>
+        </w:rPr>
+      </w:pPr>
+      <w:r>
+        <w:rPr>
+          <w:rFonts w:ascii="SourceSansPro" w:hAnsi="SourceSansPro"/>
+          <w:sz w:val="30"/>
+          <w:szCs w:val="30"/>
+          <w:shd w:val="clear" w:color="auto" w:fill="FFFFFF"/>
+        </w:rPr>
+        <w:t>Wie van deze keepers is van Feyenoord?</w:t>
+      </w:r>
+      <w:r>
+        <w:rPr>
+          <w:rFonts w:ascii="SourceSansPro" w:hAnsi="SourceSansPro"/>
+          <w:sz w:val="30"/>
+          <w:szCs w:val="30"/>
+          <w:shd w:val="clear" w:color="auto" w:fill="FFFFFF"/>
+        </w:rPr>
+        <w:t xml:space="preserve"> (Sport)</w:t>
+      </w:r>
+    </w:p>
+    <w:p>
+      <w:pPr>
+        <w:pStyle w:val="ListParagraph"/>
+        <w:numPr>
+          <w:ilvl w:val="0"/>
+          <w:numId w:val="18"/>
+        </w:numPr>
+        <w:rPr>
+          <w:rFonts w:ascii="SourceSansPro" w:hAnsi="SourceSansPro"/>
+          <w:sz w:val="30"/>
+          <w:szCs w:val="30"/>
+          <w:shd w:val="clear" w:color="auto" w:fill="FFFFFF"/>
+        </w:rPr>
+      </w:pPr>
+      <w:r>
+        <w:rPr>
+          <w:rFonts w:ascii="SourceSansPro" w:hAnsi="SourceSansPro"/>
+          <w:sz w:val="30"/>
+          <w:szCs w:val="30"/>
+          <w:shd w:val="clear" w:color="auto" w:fill="FFFFFF"/>
+        </w:rPr>
+        <w:t>Petr Cèch</w:t>
+      </w:r>
+    </w:p>
+    <w:p>
+      <w:pPr>
+        <w:pStyle w:val="ListParagraph"/>
+        <w:numPr>
+          <w:ilvl w:val="0"/>
+          <w:numId w:val="18"/>
+        </w:numPr>
+        <w:rPr>
+          <w:rFonts w:ascii="SourceSansPro" w:hAnsi="SourceSansPro"/>
+          <w:color w:val="70AD47" w:themeColor="accent6"/>
+          <w:sz w:val="30"/>
+          <w:szCs w:val="30"/>
+          <w:shd w:val="clear" w:color="auto" w:fill="FFFFFF"/>
+        </w:rPr>
+      </w:pPr>
+      <w:r>
+        <w:rPr>
+          <w:rFonts w:ascii="SourceSansPro" w:hAnsi="SourceSansPro"/>
+          <w:color w:val="70AD47" w:themeColor="accent6"/>
+          <w:sz w:val="30"/>
+          <w:szCs w:val="30"/>
+          <w:shd w:val="clear" w:color="auto" w:fill="FFFFFF"/>
+        </w:rPr>
+        <w:t>Kenneth Vermeer</w:t>
+      </w:r>
+    </w:p>
+    <w:p>
+      <w:pPr>
+        <w:pStyle w:val="ListParagraph"/>
+        <w:numPr>
+          <w:ilvl w:val="0"/>
+          <w:numId w:val="18"/>
+        </w:numPr>
+        <w:rPr>
+          <w:rFonts w:ascii="SourceSansPro" w:hAnsi="SourceSansPro"/>
+          <w:sz w:val="30"/>
+          <w:szCs w:val="30"/>
+          <w:shd w:val="clear" w:color="auto" w:fill="FFFFFF"/>
+        </w:rPr>
+      </w:pPr>
+      <w:r>
+        <w:rPr>
+          <w:rFonts w:ascii="SourceSansPro" w:hAnsi="SourceSansPro"/>
+          <w:sz w:val="30"/>
+          <w:szCs w:val="30"/>
+          <w:shd w:val="clear" w:color="auto" w:fill="FFFFFF"/>
+        </w:rPr>
+        <w:t>Edwin van der Sar</w:t>
+      </w:r>
+    </w:p>
+    <w:p>
+      <w:pPr>
+        <w:pStyle w:val="ListParagraph"/>
+        <w:numPr>
+          <w:ilvl w:val="0"/>
+          <w:numId w:val="18"/>
+        </w:numPr>
+        <w:rPr>
+          <w:rFonts w:ascii="SourceSansPro" w:hAnsi="SourceSansPro"/>
+          <w:sz w:val="30"/>
+          <w:szCs w:val="30"/>
+          <w:shd w:val="clear" w:color="auto" w:fill="FFFFFF"/>
+        </w:rPr>
+      </w:pPr>
+      <w:r>
+        <w:rPr>
+          <w:rFonts w:ascii="SourceSansPro" w:hAnsi="SourceSansPro"/>
+          <w:sz w:val="30"/>
+          <w:szCs w:val="30"/>
+          <w:shd w:val="clear" w:color="auto" w:fill="FFFFFF"/>
+        </w:rPr>
+        <w:t>Gianluigi Buffon</w:t>
+      </w:r>
+    </w:p>
+    <w:p>
+      <w:pPr>
+        <w:rPr>
+          <w:rFonts w:ascii="SourceSansPro" w:hAnsi="SourceSansPro"/>
+          <w:sz w:val="30"/>
+          <w:szCs w:val="30"/>
+          <w:shd w:val="clear" w:color="auto" w:fill="FFFFFF"/>
+        </w:rPr>
+      </w:pPr>
+    </w:p>
+    <w:p>
+      <w:pPr>
+        <w:rPr>
+          <w:rFonts w:ascii="SourceSansPro" w:hAnsi="SourceSansPro"/>
+          <w:sz w:val="30"/>
+          <w:szCs w:val="30"/>
+          <w:shd w:val="clear" w:color="auto" w:fill="FFFFFF"/>
+        </w:rPr>
+      </w:pPr>
+      <w:r>
+        <w:rPr>
+          <w:rFonts w:ascii="SourceSansPro" w:hAnsi="SourceSansPro"/>
+          <w:sz w:val="30"/>
+          <w:szCs w:val="30"/>
+          <w:shd w:val="clear" w:color="auto" w:fill="FFFFFF"/>
+        </w:rPr>
+        <w:lastRenderedPageBreak/>
+        <w:t xml:space="preserve">Wanneer was </w:t>
+      </w:r>
+      <w:r>
+        <w:rPr>
+          <w:rFonts w:ascii="SourceSansPro" w:hAnsi="SourceSansPro"/>
+          <w:sz w:val="30"/>
+          <w:szCs w:val="30"/>
+          <w:shd w:val="clear" w:color="auto" w:fill="FFFFFF"/>
+        </w:rPr>
+        <w:t>de club Sparta Rotterdam opgericht?(Sport)</w:t>
+      </w:r>
+    </w:p>
+    <w:p>
+      <w:pPr>
+        <w:pStyle w:val="ListParagraph"/>
+        <w:numPr>
+          <w:ilvl w:val="0"/>
+          <w:numId w:val="20"/>
+        </w:numPr>
+        <w:rPr>
+          <w:rFonts w:ascii="SourceSansPro" w:hAnsi="SourceSansPro"/>
+          <w:color w:val="70AD47" w:themeColor="accent6"/>
+          <w:sz w:val="30"/>
+          <w:szCs w:val="30"/>
+          <w:shd w:val="clear" w:color="auto" w:fill="FFFFFF"/>
+        </w:rPr>
+      </w:pPr>
+      <w:r>
+        <w:rPr>
+          <w:rFonts w:ascii="SourceSansPro" w:hAnsi="SourceSansPro"/>
+          <w:color w:val="70AD47" w:themeColor="accent6"/>
+          <w:sz w:val="30"/>
+          <w:szCs w:val="30"/>
+          <w:shd w:val="clear" w:color="auto" w:fill="FFFFFF"/>
+        </w:rPr>
+        <w:t>01-04-1888</w:t>
+      </w:r>
+    </w:p>
+    <w:p>
+      <w:pPr>
+        <w:pStyle w:val="ListParagraph"/>
+        <w:numPr>
+          <w:ilvl w:val="0"/>
+          <w:numId w:val="20"/>
+        </w:numPr>
+        <w:rPr>
+          <w:rFonts w:ascii="SourceSansPro" w:hAnsi="SourceSansPro"/>
+          <w:sz w:val="30"/>
+          <w:szCs w:val="30"/>
+          <w:shd w:val="clear" w:color="auto" w:fill="FFFFFF"/>
+        </w:rPr>
+      </w:pPr>
+      <w:r>
+        <w:rPr>
+          <w:rFonts w:ascii="SourceSansPro" w:hAnsi="SourceSansPro"/>
+          <w:sz w:val="30"/>
+          <w:szCs w:val="30"/>
+          <w:shd w:val="clear" w:color="auto" w:fill="FFFFFF"/>
+        </w:rPr>
+        <w:t>04-01-1988</w:t>
+      </w:r>
+    </w:p>
+    <w:p>
+      <w:pPr>
+        <w:pStyle w:val="ListParagraph"/>
+        <w:numPr>
+          <w:ilvl w:val="0"/>
+          <w:numId w:val="20"/>
+        </w:numPr>
+        <w:rPr>
+          <w:rFonts w:ascii="SourceSansPro" w:hAnsi="SourceSansPro"/>
+          <w:sz w:val="30"/>
+          <w:szCs w:val="30"/>
+          <w:shd w:val="clear" w:color="auto" w:fill="FFFFFF"/>
+        </w:rPr>
+      </w:pPr>
+      <w:r>
+        <w:rPr>
+          <w:rFonts w:ascii="SourceSansPro" w:hAnsi="SourceSansPro"/>
+          <w:sz w:val="30"/>
+          <w:szCs w:val="30"/>
+          <w:shd w:val="clear" w:color="auto" w:fill="FFFFFF"/>
+        </w:rPr>
+        <w:t>03-02-1932</w:t>
+      </w:r>
+    </w:p>
+    <w:p>
+      <w:pPr>
+        <w:pStyle w:val="ListParagraph"/>
+        <w:numPr>
+          <w:ilvl w:val="0"/>
+          <w:numId w:val="20"/>
+        </w:numPr>
+        <w:rPr>
+          <w:rFonts w:ascii="SourceSansPro" w:hAnsi="SourceSansPro"/>
+          <w:sz w:val="30"/>
+          <w:szCs w:val="30"/>
+          <w:shd w:val="clear" w:color="auto" w:fill="FFFFFF"/>
+        </w:rPr>
+      </w:pPr>
+      <w:r>
+        <w:rPr>
+          <w:rFonts w:ascii="SourceSansPro" w:hAnsi="SourceSansPro"/>
+          <w:sz w:val="30"/>
+          <w:szCs w:val="30"/>
+          <w:shd w:val="clear" w:color="auto" w:fill="FFFFFF"/>
+        </w:rPr>
+        <w:t>08-08-1908</w:t>
+      </w:r>
+    </w:p>
+    <w:p>
+      <w:pPr>
+        <w:rPr>
+          <w:rFonts w:ascii="SourceSansPro" w:hAnsi="SourceSansPro"/>
+          <w:sz w:val="30"/>
+          <w:szCs w:val="30"/>
+          <w:shd w:val="clear" w:color="auto" w:fill="FFFFFF"/>
+        </w:rPr>
+      </w:pPr>
+      <w:r>
+        <w:rPr>
+          <w:rFonts w:ascii="SourceSansPro" w:hAnsi="SourceSansPro"/>
+          <w:sz w:val="30"/>
+          <w:szCs w:val="30"/>
+          <w:shd w:val="clear" w:color="auto" w:fill="FFFFFF"/>
+        </w:rPr>
+        <w:t>Hoe vaak won Sparta Rotterdam de KNVB Beker?</w:t>
+      </w:r>
+    </w:p>
+    <w:p>
+      <w:pPr>
+        <w:pStyle w:val="ListParagraph"/>
+        <w:numPr>
+          <w:ilvl w:val="0"/>
+          <w:numId w:val="21"/>
+        </w:numPr>
+        <w:rPr>
+          <w:rFonts w:ascii="SourceSansPro" w:hAnsi="SourceSansPro"/>
+          <w:sz w:val="30"/>
+          <w:szCs w:val="30"/>
+          <w:shd w:val="clear" w:color="auto" w:fill="FFFFFF"/>
+        </w:rPr>
+      </w:pPr>
+      <w:r>
+        <w:rPr>
+          <w:rFonts w:ascii="SourceSansPro" w:hAnsi="SourceSansPro"/>
+          <w:sz w:val="30"/>
+          <w:szCs w:val="30"/>
+          <w:shd w:val="clear" w:color="auto" w:fill="FFFFFF"/>
+        </w:rPr>
+        <w:t>4</w:t>
+      </w:r>
+    </w:p>
+    <w:p>
+      <w:pPr>
+        <w:pStyle w:val="ListParagraph"/>
+        <w:numPr>
+          <w:ilvl w:val="0"/>
+          <w:numId w:val="21"/>
+        </w:numPr>
+        <w:rPr>
+          <w:rFonts w:ascii="SourceSansPro" w:hAnsi="SourceSansPro"/>
+          <w:color w:val="70AD47" w:themeColor="accent6"/>
+          <w:sz w:val="30"/>
+          <w:szCs w:val="30"/>
+          <w:shd w:val="clear" w:color="auto" w:fill="FFFFFF"/>
+        </w:rPr>
+      </w:pPr>
+      <w:r>
+        <w:rPr>
+          <w:rFonts w:ascii="SourceSansPro" w:hAnsi="SourceSansPro"/>
+          <w:color w:val="70AD47" w:themeColor="accent6"/>
+          <w:sz w:val="30"/>
+          <w:szCs w:val="30"/>
+          <w:shd w:val="clear" w:color="auto" w:fill="FFFFFF"/>
+        </w:rPr>
+        <w:t>3</w:t>
+      </w:r>
+    </w:p>
+    <w:p>
+      <w:pPr>
+        <w:pStyle w:val="ListParagraph"/>
+        <w:numPr>
+          <w:ilvl w:val="0"/>
+          <w:numId w:val="21"/>
+        </w:numPr>
+        <w:rPr>
+          <w:rFonts w:ascii="SourceSansPro" w:hAnsi="SourceSansPro"/>
+          <w:sz w:val="30"/>
+          <w:szCs w:val="30"/>
+          <w:shd w:val="clear" w:color="auto" w:fill="FFFFFF"/>
+        </w:rPr>
+      </w:pPr>
+      <w:r>
+        <w:rPr>
+          <w:rFonts w:ascii="SourceSansPro" w:hAnsi="SourceSansPro"/>
+          <w:sz w:val="30"/>
+          <w:szCs w:val="30"/>
+          <w:shd w:val="clear" w:color="auto" w:fill="FFFFFF"/>
+        </w:rPr>
+        <w:t>2</w:t>
+      </w:r>
+    </w:p>
+    <w:p>
+      <w:pPr>
+        <w:pStyle w:val="ListParagraph"/>
+        <w:numPr>
+          <w:ilvl w:val="0"/>
+          <w:numId w:val="21"/>
+        </w:numPr>
+        <w:rPr>
+          <w:rFonts w:ascii="SourceSansPro" w:hAnsi="SourceSansPro"/>
+          <w:sz w:val="30"/>
+          <w:szCs w:val="30"/>
+          <w:shd w:val="clear" w:color="auto" w:fill="FFFFFF"/>
+        </w:rPr>
+      </w:pPr>
+      <w:r>
+        <w:rPr>
+          <w:rFonts w:ascii="SourceSansPro" w:hAnsi="SourceSansPro"/>
+          <w:sz w:val="30"/>
+          <w:szCs w:val="30"/>
+          <w:shd w:val="clear" w:color="auto" w:fill="FFFFFF"/>
+        </w:rPr>
+        <w:t>5</w:t>
+      </w:r>
+    </w:p>
+    <w:p>
+      <w:pPr>
+        <w:rPr>
+          <w:rFonts w:ascii="SourceSansPro" w:hAnsi="SourceSansPro"/>
+          <w:sz w:val="30"/>
+          <w:szCs w:val="30"/>
+          <w:shd w:val="clear" w:color="auto" w:fill="FFFFFF"/>
+        </w:rPr>
+      </w:pPr>
+      <w:r>
+        <w:rPr>
+          <w:rFonts w:ascii="SourceSansPro" w:hAnsi="SourceSansPro"/>
+          <w:sz w:val="30"/>
+          <w:szCs w:val="30"/>
+          <w:shd w:val="clear" w:color="auto" w:fill="FFFFFF"/>
+        </w:rPr>
+        <w:t xml:space="preserve">Hoe heet de </w:t>
+      </w:r>
+      <w:r>
+        <w:rPr>
+          <w:rFonts w:ascii="SourceSansPro" w:hAnsi="SourceSansPro"/>
+          <w:sz w:val="30"/>
+          <w:szCs w:val="30"/>
+          <w:shd w:val="clear" w:color="auto" w:fill="FFFFFF"/>
+        </w:rPr>
+        <w:t>tram’s vervoersbedrijf in rotterdam?</w:t>
+      </w:r>
+    </w:p>
+    <w:p>
+      <w:pPr>
+        <w:pStyle w:val="ListParagraph"/>
+        <w:numPr>
+          <w:ilvl w:val="0"/>
+          <w:numId w:val="23"/>
+        </w:numPr>
+        <w:rPr>
+          <w:rFonts w:ascii="SourceSansPro" w:hAnsi="SourceSansPro"/>
+          <w:sz w:val="30"/>
+          <w:szCs w:val="30"/>
+          <w:shd w:val="clear" w:color="auto" w:fill="FFFFFF"/>
+        </w:rPr>
+      </w:pPr>
+      <w:r>
+        <w:rPr>
+          <w:rFonts w:ascii="SourceSansPro" w:hAnsi="SourceSansPro"/>
+          <w:sz w:val="30"/>
+          <w:szCs w:val="30"/>
+          <w:shd w:val="clear" w:color="auto" w:fill="FFFFFF"/>
+        </w:rPr>
+        <w:t>HTM</w:t>
+      </w:r>
+    </w:p>
+    <w:p>
+      <w:pPr>
+        <w:pStyle w:val="ListParagraph"/>
+        <w:numPr>
+          <w:ilvl w:val="0"/>
+          <w:numId w:val="23"/>
+        </w:numPr>
+        <w:rPr>
+          <w:rFonts w:ascii="SourceSansPro" w:hAnsi="SourceSansPro"/>
+          <w:sz w:val="30"/>
+          <w:szCs w:val="30"/>
+          <w:shd w:val="clear" w:color="auto" w:fill="FFFFFF"/>
+        </w:rPr>
+      </w:pPr>
+      <w:r>
+        <w:rPr>
+          <w:rFonts w:ascii="SourceSansPro" w:hAnsi="SourceSansPro"/>
+          <w:sz w:val="30"/>
+          <w:szCs w:val="30"/>
+          <w:shd w:val="clear" w:color="auto" w:fill="FFFFFF"/>
+        </w:rPr>
+        <w:t>Arriva</w:t>
+      </w:r>
+    </w:p>
+    <w:p>
+      <w:pPr>
+        <w:pStyle w:val="ListParagraph"/>
+        <w:numPr>
+          <w:ilvl w:val="0"/>
+          <w:numId w:val="23"/>
+        </w:numPr>
+        <w:rPr>
+          <w:rFonts w:ascii="SourceSansPro" w:hAnsi="SourceSansPro"/>
+          <w:sz w:val="30"/>
+          <w:szCs w:val="30"/>
+          <w:shd w:val="clear" w:color="auto" w:fill="FFFFFF"/>
+        </w:rPr>
+      </w:pPr>
+      <w:r>
+        <w:rPr>
+          <w:rFonts w:ascii="SourceSansPro" w:hAnsi="SourceSansPro"/>
+          <w:sz w:val="30"/>
+          <w:szCs w:val="30"/>
+          <w:shd w:val="clear" w:color="auto" w:fill="FFFFFF"/>
+        </w:rPr>
+        <w:t>Connection</w:t>
+      </w:r>
+    </w:p>
+    <w:p>
+      <w:pPr>
+        <w:pStyle w:val="ListParagraph"/>
+        <w:numPr>
+          <w:ilvl w:val="0"/>
+          <w:numId w:val="23"/>
+        </w:numPr>
+        <w:rPr>
+          <w:rFonts w:ascii="SourceSansPro" w:hAnsi="SourceSansPro"/>
+          <w:color w:val="70AD47" w:themeColor="accent6"/>
+          <w:sz w:val="30"/>
+          <w:szCs w:val="30"/>
+          <w:shd w:val="clear" w:color="auto" w:fill="FFFFFF"/>
+        </w:rPr>
+      </w:pPr>
       <w:bookmarkStart w:id="0" w:name="_GoBack"/>
-      <w:bookmarkEnd w:id="0"/>
-    </w:p>
-    <w:p>
-      <w:pPr>
-        <w:pStyle w:val="ListParagraph"/>
-        <w:numPr>
-          <w:ilvl w:val="0"/>
-          <w:numId w:val="9"/>
-        </w:numPr>
-        <w:rPr>
-          <w:rFonts w:ascii="SourceSansPro" w:hAnsi="SourceSansPro"/>
-          <w:sz w:val="30"/>
-          <w:szCs w:val="30"/>
-          <w:shd w:val="clear" w:color="auto" w:fill="FFFFFF"/>
-        </w:rPr>
-      </w:pPr>
-      <w:r>
-        <w:rPr>
-          <w:rFonts w:ascii="SourceSansPro" w:hAnsi="SourceSansPro"/>
-          <w:sz w:val="30"/>
-          <w:szCs w:val="30"/>
-          <w:shd w:val="clear" w:color="auto" w:fill="FFFFFF"/>
-        </w:rPr>
-        <w:t>Willemsburg</w:t>
-      </w:r>
-    </w:p>
+      <w:r>
+        <w:rPr>
+          <w:rFonts w:ascii="SourceSansPro" w:hAnsi="SourceSansPro"/>
+          <w:color w:val="70AD47" w:themeColor="accent6"/>
+          <w:sz w:val="30"/>
+          <w:szCs w:val="30"/>
+          <w:shd w:val="clear" w:color="auto" w:fill="FFFFFF"/>
+        </w:rPr>
+        <w:t>RET</w:t>
+      </w:r>
+    </w:p>
+    <w:bookmarkEnd w:id="0"/>
     <w:p>
       <w:pPr>
         <w:rPr>
@@ -1401,6 +2849,95 @@
     </w:lvl>
   </w:abstractNum>
   <w:abstractNum w:abstractNumId="1" w15:restartNumberingAfterBreak="0">
+    <w:nsid w:val="0FB25771"/>
+    <w:multiLevelType w:val="hybridMultilevel"/>
+    <w:tmpl w:val="79AE86C0"/>
+    <w:lvl w:ilvl="0" w:tplc="04090017">
+      <w:start w:val="1"/>
+      <w:numFmt w:val="lowerLetter"/>
+      <w:lvlText w:val="%1)"/>
+      <w:lvlJc w:val="left"/>
+      <w:pPr>
+        <w:ind w:left="720" w:hanging="360"/>
+      </w:pPr>
+      <w:rPr>
+        <w:rFonts w:hint="default"/>
+      </w:rPr>
+    </w:lvl>
+    <w:lvl w:ilvl="1" w:tplc="04090019" w:tentative="1">
+      <w:start w:val="1"/>
+      <w:numFmt w:val="lowerLetter"/>
+      <w:lvlText w:val="%2."/>
+      <w:lvlJc w:val="left"/>
+      <w:pPr>
+        <w:ind w:left="1440" w:hanging="360"/>
+      </w:pPr>
+    </w:lvl>
+    <w:lvl w:ilvl="2" w:tplc="0409001B" w:tentative="1">
+      <w:start w:val="1"/>
+      <w:numFmt w:val="lowerRoman"/>
+      <w:lvlText w:val="%3."/>
+      <w:lvlJc w:val="right"/>
+      <w:pPr>
+        <w:ind w:left="2160" w:hanging="180"/>
+      </w:pPr>
+    </w:lvl>
+    <w:lvl w:ilvl="3" w:tplc="0409000F" w:tentative="1">
+      <w:start w:val="1"/>
+      <w:numFmt w:val="decimal"/>
+      <w:lvlText w:val="%4."/>
+      <w:lvlJc w:val="left"/>
+      <w:pPr>
+        <w:ind w:left="2880" w:hanging="360"/>
+      </w:pPr>
+    </w:lvl>
+    <w:lvl w:ilvl="4" w:tplc="04090019" w:tentative="1">
+      <w:start w:val="1"/>
+      <w:numFmt w:val="lowerLetter"/>
+      <w:lvlText w:val="%5."/>
+      <w:lvlJc w:val="left"/>
+      <w:pPr>
+        <w:ind w:left="3600" w:hanging="360"/>
+      </w:pPr>
+    </w:lvl>
+    <w:lvl w:ilvl="5" w:tplc="0409001B" w:tentative="1">
+      <w:start w:val="1"/>
+      <w:numFmt w:val="lowerRoman"/>
+      <w:lvlText w:val="%6."/>
+      <w:lvlJc w:val="right"/>
+      <w:pPr>
+        <w:ind w:left="4320" w:hanging="180"/>
+      </w:pPr>
+    </w:lvl>
+    <w:lvl w:ilvl="6" w:tplc="0409000F" w:tentative="1">
+      <w:start w:val="1"/>
+      <w:numFmt w:val="decimal"/>
+      <w:lvlText w:val="%7."/>
+      <w:lvlJc w:val="left"/>
+      <w:pPr>
+        <w:ind w:left="5040" w:hanging="360"/>
+      </w:pPr>
+    </w:lvl>
+    <w:lvl w:ilvl="7" w:tplc="04090019" w:tentative="1">
+      <w:start w:val="1"/>
+      <w:numFmt w:val="lowerLetter"/>
+      <w:lvlText w:val="%8."/>
+      <w:lvlJc w:val="left"/>
+      <w:pPr>
+        <w:ind w:left="5760" w:hanging="360"/>
+      </w:pPr>
+    </w:lvl>
+    <w:lvl w:ilvl="8" w:tplc="0409001B" w:tentative="1">
+      <w:start w:val="1"/>
+      <w:numFmt w:val="lowerRoman"/>
+      <w:lvlText w:val="%9."/>
+      <w:lvlJc w:val="right"/>
+      <w:pPr>
+        <w:ind w:left="6480" w:hanging="180"/>
+      </w:pPr>
+    </w:lvl>
+  </w:abstractNum>
+  <w:abstractNum w:abstractNumId="2" w15:restartNumberingAfterBreak="0">
     <w:nsid w:val="10757FB5"/>
     <w:multiLevelType w:val="hybridMultilevel"/>
     <w:tmpl w:val="E0A84552"/>
@@ -1489,7 +3026,96 @@
       </w:pPr>
     </w:lvl>
   </w:abstractNum>
-  <w:abstractNum w:abstractNumId="2" w15:restartNumberingAfterBreak="0">
+  <w:abstractNum w:abstractNumId="3" w15:restartNumberingAfterBreak="0">
+    <w:nsid w:val="14147D46"/>
+    <w:multiLevelType w:val="hybridMultilevel"/>
+    <w:tmpl w:val="4522A0D0"/>
+    <w:lvl w:ilvl="0" w:tplc="04090017">
+      <w:start w:val="1"/>
+      <w:numFmt w:val="lowerLetter"/>
+      <w:lvlText w:val="%1)"/>
+      <w:lvlJc w:val="left"/>
+      <w:pPr>
+        <w:ind w:left="720" w:hanging="360"/>
+      </w:pPr>
+      <w:rPr>
+        <w:rFonts w:hint="default"/>
+      </w:rPr>
+    </w:lvl>
+    <w:lvl w:ilvl="1" w:tplc="04090019" w:tentative="1">
+      <w:start w:val="1"/>
+      <w:numFmt w:val="lowerLetter"/>
+      <w:lvlText w:val="%2."/>
+      <w:lvlJc w:val="left"/>
+      <w:pPr>
+        <w:ind w:left="1440" w:hanging="360"/>
+      </w:pPr>
+    </w:lvl>
+    <w:lvl w:ilvl="2" w:tplc="0409001B" w:tentative="1">
+      <w:start w:val="1"/>
+      <w:numFmt w:val="lowerRoman"/>
+      <w:lvlText w:val="%3."/>
+      <w:lvlJc w:val="right"/>
+      <w:pPr>
+        <w:ind w:left="2160" w:hanging="180"/>
+      </w:pPr>
+    </w:lvl>
+    <w:lvl w:ilvl="3" w:tplc="0409000F" w:tentative="1">
+      <w:start w:val="1"/>
+      <w:numFmt w:val="decimal"/>
+      <w:lvlText w:val="%4."/>
+      <w:lvlJc w:val="left"/>
+      <w:pPr>
+        <w:ind w:left="2880" w:hanging="360"/>
+      </w:pPr>
+    </w:lvl>
+    <w:lvl w:ilvl="4" w:tplc="04090019" w:tentative="1">
+      <w:start w:val="1"/>
+      <w:numFmt w:val="lowerLetter"/>
+      <w:lvlText w:val="%5."/>
+      <w:lvlJc w:val="left"/>
+      <w:pPr>
+        <w:ind w:left="3600" w:hanging="360"/>
+      </w:pPr>
+    </w:lvl>
+    <w:lvl w:ilvl="5" w:tplc="0409001B" w:tentative="1">
+      <w:start w:val="1"/>
+      <w:numFmt w:val="lowerRoman"/>
+      <w:lvlText w:val="%6."/>
+      <w:lvlJc w:val="right"/>
+      <w:pPr>
+        <w:ind w:left="4320" w:hanging="180"/>
+      </w:pPr>
+    </w:lvl>
+    <w:lvl w:ilvl="6" w:tplc="0409000F" w:tentative="1">
+      <w:start w:val="1"/>
+      <w:numFmt w:val="decimal"/>
+      <w:lvlText w:val="%7."/>
+      <w:lvlJc w:val="left"/>
+      <w:pPr>
+        <w:ind w:left="5040" w:hanging="360"/>
+      </w:pPr>
+    </w:lvl>
+    <w:lvl w:ilvl="7" w:tplc="04090019" w:tentative="1">
+      <w:start w:val="1"/>
+      <w:numFmt w:val="lowerLetter"/>
+      <w:lvlText w:val="%8."/>
+      <w:lvlJc w:val="left"/>
+      <w:pPr>
+        <w:ind w:left="5760" w:hanging="360"/>
+      </w:pPr>
+    </w:lvl>
+    <w:lvl w:ilvl="8" w:tplc="0409001B" w:tentative="1">
+      <w:start w:val="1"/>
+      <w:numFmt w:val="lowerRoman"/>
+      <w:lvlText w:val="%9."/>
+      <w:lvlJc w:val="right"/>
+      <w:pPr>
+        <w:ind w:left="6480" w:hanging="180"/>
+      </w:pPr>
+    </w:lvl>
+  </w:abstractNum>
+  <w:abstractNum w:abstractNumId="4" w15:restartNumberingAfterBreak="0">
     <w:nsid w:val="17211140"/>
     <w:multiLevelType w:val="hybridMultilevel"/>
     <w:tmpl w:val="7A8E16D8"/>
@@ -1578,7 +3204,96 @@
       </w:pPr>
     </w:lvl>
   </w:abstractNum>
-  <w:abstractNum w:abstractNumId="3" w15:restartNumberingAfterBreak="0">
+  <w:abstractNum w:abstractNumId="5" w15:restartNumberingAfterBreak="0">
+    <w:nsid w:val="1CCC778F"/>
+    <w:multiLevelType w:val="hybridMultilevel"/>
+    <w:tmpl w:val="E6329570"/>
+    <w:lvl w:ilvl="0" w:tplc="04090017">
+      <w:start w:val="1"/>
+      <w:numFmt w:val="lowerLetter"/>
+      <w:lvlText w:val="%1)"/>
+      <w:lvlJc w:val="left"/>
+      <w:pPr>
+        <w:ind w:left="720" w:hanging="360"/>
+      </w:pPr>
+      <w:rPr>
+        <w:rFonts w:hint="default"/>
+      </w:rPr>
+    </w:lvl>
+    <w:lvl w:ilvl="1" w:tplc="04090019" w:tentative="1">
+      <w:start w:val="1"/>
+      <w:numFmt w:val="lowerLetter"/>
+      <w:lvlText w:val="%2."/>
+      <w:lvlJc w:val="left"/>
+      <w:pPr>
+        <w:ind w:left="1440" w:hanging="360"/>
+      </w:pPr>
+    </w:lvl>
+    <w:lvl w:ilvl="2" w:tplc="0409001B" w:tentative="1">
+      <w:start w:val="1"/>
+      <w:numFmt w:val="lowerRoman"/>
+      <w:lvlText w:val="%3."/>
+      <w:lvlJc w:val="right"/>
+      <w:pPr>
+        <w:ind w:left="2160" w:hanging="180"/>
+      </w:pPr>
+    </w:lvl>
+    <w:lvl w:ilvl="3" w:tplc="0409000F" w:tentative="1">
+      <w:start w:val="1"/>
+      <w:numFmt w:val="decimal"/>
+      <w:lvlText w:val="%4."/>
+      <w:lvlJc w:val="left"/>
+      <w:pPr>
+        <w:ind w:left="2880" w:hanging="360"/>
+      </w:pPr>
+    </w:lvl>
+    <w:lvl w:ilvl="4" w:tplc="04090019" w:tentative="1">
+      <w:start w:val="1"/>
+      <w:numFmt w:val="lowerLetter"/>
+      <w:lvlText w:val="%5."/>
+      <w:lvlJc w:val="left"/>
+      <w:pPr>
+        <w:ind w:left="3600" w:hanging="360"/>
+      </w:pPr>
+    </w:lvl>
+    <w:lvl w:ilvl="5" w:tplc="0409001B" w:tentative="1">
+      <w:start w:val="1"/>
+      <w:numFmt w:val="lowerRoman"/>
+      <w:lvlText w:val="%6."/>
+      <w:lvlJc w:val="right"/>
+      <w:pPr>
+        <w:ind w:left="4320" w:hanging="180"/>
+      </w:pPr>
+    </w:lvl>
+    <w:lvl w:ilvl="6" w:tplc="0409000F" w:tentative="1">
+      <w:start w:val="1"/>
+      <w:numFmt w:val="decimal"/>
+      <w:lvlText w:val="%7."/>
+      <w:lvlJc w:val="left"/>
+      <w:pPr>
+        <w:ind w:left="5040" w:hanging="360"/>
+      </w:pPr>
+    </w:lvl>
+    <w:lvl w:ilvl="7" w:tplc="04090019" w:tentative="1">
+      <w:start w:val="1"/>
+      <w:numFmt w:val="lowerLetter"/>
+      <w:lvlText w:val="%8."/>
+      <w:lvlJc w:val="left"/>
+      <w:pPr>
+        <w:ind w:left="5760" w:hanging="360"/>
+      </w:pPr>
+    </w:lvl>
+    <w:lvl w:ilvl="8" w:tplc="0409001B" w:tentative="1">
+      <w:start w:val="1"/>
+      <w:numFmt w:val="lowerRoman"/>
+      <w:lvlText w:val="%9."/>
+      <w:lvlJc w:val="right"/>
+      <w:pPr>
+        <w:ind w:left="6480" w:hanging="180"/>
+      </w:pPr>
+    </w:lvl>
+  </w:abstractNum>
+  <w:abstractNum w:abstractNumId="6" w15:restartNumberingAfterBreak="0">
     <w:nsid w:val="20BA3A4D"/>
     <w:multiLevelType w:val="hybridMultilevel"/>
     <w:tmpl w:val="9DC06A26"/>
@@ -1667,7 +3382,96 @@
       </w:pPr>
     </w:lvl>
   </w:abstractNum>
-  <w:abstractNum w:abstractNumId="4" w15:restartNumberingAfterBreak="0">
+  <w:abstractNum w:abstractNumId="7" w15:restartNumberingAfterBreak="0">
+    <w:nsid w:val="25B36D5C"/>
+    <w:multiLevelType w:val="hybridMultilevel"/>
+    <w:tmpl w:val="B06E07FA"/>
+    <w:lvl w:ilvl="0" w:tplc="04090017">
+      <w:start w:val="1"/>
+      <w:numFmt w:val="lowerLetter"/>
+      <w:lvlText w:val="%1)"/>
+      <w:lvlJc w:val="left"/>
+      <w:pPr>
+        <w:ind w:left="720" w:hanging="360"/>
+      </w:pPr>
+      <w:rPr>
+        <w:rFonts w:hint="default"/>
+      </w:rPr>
+    </w:lvl>
+    <w:lvl w:ilvl="1" w:tplc="04090019" w:tentative="1">
+      <w:start w:val="1"/>
+      <w:numFmt w:val="lowerLetter"/>
+      <w:lvlText w:val="%2."/>
+      <w:lvlJc w:val="left"/>
+      <w:pPr>
+        <w:ind w:left="1440" w:hanging="360"/>
+      </w:pPr>
+    </w:lvl>
+    <w:lvl w:ilvl="2" w:tplc="0409001B" w:tentative="1">
+      <w:start w:val="1"/>
+      <w:numFmt w:val="lowerRoman"/>
+      <w:lvlText w:val="%3."/>
+      <w:lvlJc w:val="right"/>
+      <w:pPr>
+        <w:ind w:left="2160" w:hanging="180"/>
+      </w:pPr>
+    </w:lvl>
+    <w:lvl w:ilvl="3" w:tplc="0409000F" w:tentative="1">
+      <w:start w:val="1"/>
+      <w:numFmt w:val="decimal"/>
+      <w:lvlText w:val="%4."/>
+      <w:lvlJc w:val="left"/>
+      <w:pPr>
+        <w:ind w:left="2880" w:hanging="360"/>
+      </w:pPr>
+    </w:lvl>
+    <w:lvl w:ilvl="4" w:tplc="04090019" w:tentative="1">
+      <w:start w:val="1"/>
+      <w:numFmt w:val="lowerLetter"/>
+      <w:lvlText w:val="%5."/>
+      <w:lvlJc w:val="left"/>
+      <w:pPr>
+        <w:ind w:left="3600" w:hanging="360"/>
+      </w:pPr>
+    </w:lvl>
+    <w:lvl w:ilvl="5" w:tplc="0409001B" w:tentative="1">
+      <w:start w:val="1"/>
+      <w:numFmt w:val="lowerRoman"/>
+      <w:lvlText w:val="%6."/>
+      <w:lvlJc w:val="right"/>
+      <w:pPr>
+        <w:ind w:left="4320" w:hanging="180"/>
+      </w:pPr>
+    </w:lvl>
+    <w:lvl w:ilvl="6" w:tplc="0409000F" w:tentative="1">
+      <w:start w:val="1"/>
+      <w:numFmt w:val="decimal"/>
+      <w:lvlText w:val="%7."/>
+      <w:lvlJc w:val="left"/>
+      <w:pPr>
+        <w:ind w:left="5040" w:hanging="360"/>
+      </w:pPr>
+    </w:lvl>
+    <w:lvl w:ilvl="7" w:tplc="04090019" w:tentative="1">
+      <w:start w:val="1"/>
+      <w:numFmt w:val="lowerLetter"/>
+      <w:lvlText w:val="%8."/>
+      <w:lvlJc w:val="left"/>
+      <w:pPr>
+        <w:ind w:left="5760" w:hanging="360"/>
+      </w:pPr>
+    </w:lvl>
+    <w:lvl w:ilvl="8" w:tplc="0409001B" w:tentative="1">
+      <w:start w:val="1"/>
+      <w:numFmt w:val="lowerRoman"/>
+      <w:lvlText w:val="%9."/>
+      <w:lvlJc w:val="right"/>
+      <w:pPr>
+        <w:ind w:left="6480" w:hanging="180"/>
+      </w:pPr>
+    </w:lvl>
+  </w:abstractNum>
+  <w:abstractNum w:abstractNumId="8" w15:restartNumberingAfterBreak="0">
     <w:nsid w:val="293B652E"/>
     <w:multiLevelType w:val="hybridMultilevel"/>
     <w:tmpl w:val="4BE8937E"/>
@@ -1756,7 +3560,274 @@
       </w:pPr>
     </w:lvl>
   </w:abstractNum>
-  <w:abstractNum w:abstractNumId="5" w15:restartNumberingAfterBreak="0">
+  <w:abstractNum w:abstractNumId="9" w15:restartNumberingAfterBreak="0">
+    <w:nsid w:val="2A5A0C2E"/>
+    <w:multiLevelType w:val="hybridMultilevel"/>
+    <w:tmpl w:val="FEB2A32C"/>
+    <w:lvl w:ilvl="0" w:tplc="04090017">
+      <w:start w:val="1"/>
+      <w:numFmt w:val="lowerLetter"/>
+      <w:lvlText w:val="%1)"/>
+      <w:lvlJc w:val="left"/>
+      <w:pPr>
+        <w:ind w:left="720" w:hanging="360"/>
+      </w:pPr>
+      <w:rPr>
+        <w:rFonts w:hint="default"/>
+      </w:rPr>
+    </w:lvl>
+    <w:lvl w:ilvl="1" w:tplc="04090019" w:tentative="1">
+      <w:start w:val="1"/>
+      <w:numFmt w:val="lowerLetter"/>
+      <w:lvlText w:val="%2."/>
+      <w:lvlJc w:val="left"/>
+      <w:pPr>
+        <w:ind w:left="1440" w:hanging="360"/>
+      </w:pPr>
+    </w:lvl>
+    <w:lvl w:ilvl="2" w:tplc="0409001B" w:tentative="1">
+      <w:start w:val="1"/>
+      <w:numFmt w:val="lowerRoman"/>
+      <w:lvlText w:val="%3."/>
+      <w:lvlJc w:val="right"/>
+      <w:pPr>
+        <w:ind w:left="2160" w:hanging="180"/>
+      </w:pPr>
+    </w:lvl>
+    <w:lvl w:ilvl="3" w:tplc="0409000F" w:tentative="1">
+      <w:start w:val="1"/>
+      <w:numFmt w:val="decimal"/>
+      <w:lvlText w:val="%4."/>
+      <w:lvlJc w:val="left"/>
+      <w:pPr>
+        <w:ind w:left="2880" w:hanging="360"/>
+      </w:pPr>
+    </w:lvl>
+    <w:lvl w:ilvl="4" w:tplc="04090019" w:tentative="1">
+      <w:start w:val="1"/>
+      <w:numFmt w:val="lowerLetter"/>
+      <w:lvlText w:val="%5."/>
+      <w:lvlJc w:val="left"/>
+      <w:pPr>
+        <w:ind w:left="3600" w:hanging="360"/>
+      </w:pPr>
+    </w:lvl>
+    <w:lvl w:ilvl="5" w:tplc="0409001B" w:tentative="1">
+      <w:start w:val="1"/>
+      <w:numFmt w:val="lowerRoman"/>
+      <w:lvlText w:val="%6."/>
+      <w:lvlJc w:val="right"/>
+      <w:pPr>
+        <w:ind w:left="4320" w:hanging="180"/>
+      </w:pPr>
+    </w:lvl>
+    <w:lvl w:ilvl="6" w:tplc="0409000F" w:tentative="1">
+      <w:start w:val="1"/>
+      <w:numFmt w:val="decimal"/>
+      <w:lvlText w:val="%7."/>
+      <w:lvlJc w:val="left"/>
+      <w:pPr>
+        <w:ind w:left="5040" w:hanging="360"/>
+      </w:pPr>
+    </w:lvl>
+    <w:lvl w:ilvl="7" w:tplc="04090019" w:tentative="1">
+      <w:start w:val="1"/>
+      <w:numFmt w:val="lowerLetter"/>
+      <w:lvlText w:val="%8."/>
+      <w:lvlJc w:val="left"/>
+      <w:pPr>
+        <w:ind w:left="5760" w:hanging="360"/>
+      </w:pPr>
+    </w:lvl>
+    <w:lvl w:ilvl="8" w:tplc="0409001B" w:tentative="1">
+      <w:start w:val="1"/>
+      <w:numFmt w:val="lowerRoman"/>
+      <w:lvlText w:val="%9."/>
+      <w:lvlJc w:val="right"/>
+      <w:pPr>
+        <w:ind w:left="6480" w:hanging="180"/>
+      </w:pPr>
+    </w:lvl>
+  </w:abstractNum>
+  <w:abstractNum w:abstractNumId="10" w15:restartNumberingAfterBreak="0">
+    <w:nsid w:val="31722A90"/>
+    <w:multiLevelType w:val="hybridMultilevel"/>
+    <w:tmpl w:val="2334E240"/>
+    <w:lvl w:ilvl="0" w:tplc="04090017">
+      <w:start w:val="1"/>
+      <w:numFmt w:val="lowerLetter"/>
+      <w:lvlText w:val="%1)"/>
+      <w:lvlJc w:val="left"/>
+      <w:pPr>
+        <w:ind w:left="720" w:hanging="360"/>
+      </w:pPr>
+      <w:rPr>
+        <w:rFonts w:hint="default"/>
+      </w:rPr>
+    </w:lvl>
+    <w:lvl w:ilvl="1" w:tplc="04090019" w:tentative="1">
+      <w:start w:val="1"/>
+      <w:numFmt w:val="lowerLetter"/>
+      <w:lvlText w:val="%2."/>
+      <w:lvlJc w:val="left"/>
+      <w:pPr>
+        <w:ind w:left="1440" w:hanging="360"/>
+      </w:pPr>
+    </w:lvl>
+    <w:lvl w:ilvl="2" w:tplc="0409001B" w:tentative="1">
+      <w:start w:val="1"/>
+      <w:numFmt w:val="lowerRoman"/>
+      <w:lvlText w:val="%3."/>
+      <w:lvlJc w:val="right"/>
+      <w:pPr>
+        <w:ind w:left="2160" w:hanging="180"/>
+      </w:pPr>
+    </w:lvl>
+    <w:lvl w:ilvl="3" w:tplc="0409000F" w:tentative="1">
+      <w:start w:val="1"/>
+      <w:numFmt w:val="decimal"/>
+      <w:lvlText w:val="%4."/>
+      <w:lvlJc w:val="left"/>
+      <w:pPr>
+        <w:ind w:left="2880" w:hanging="360"/>
+      </w:pPr>
+    </w:lvl>
+    <w:lvl w:ilvl="4" w:tplc="04090019" w:tentative="1">
+      <w:start w:val="1"/>
+      <w:numFmt w:val="lowerLetter"/>
+      <w:lvlText w:val="%5."/>
+      <w:lvlJc w:val="left"/>
+      <w:pPr>
+        <w:ind w:left="3600" w:hanging="360"/>
+      </w:pPr>
+    </w:lvl>
+    <w:lvl w:ilvl="5" w:tplc="0409001B" w:tentative="1">
+      <w:start w:val="1"/>
+      <w:numFmt w:val="lowerRoman"/>
+      <w:lvlText w:val="%6."/>
+      <w:lvlJc w:val="right"/>
+      <w:pPr>
+        <w:ind w:left="4320" w:hanging="180"/>
+      </w:pPr>
+    </w:lvl>
+    <w:lvl w:ilvl="6" w:tplc="0409000F" w:tentative="1">
+      <w:start w:val="1"/>
+      <w:numFmt w:val="decimal"/>
+      <w:lvlText w:val="%7."/>
+      <w:lvlJc w:val="left"/>
+      <w:pPr>
+        <w:ind w:left="5040" w:hanging="360"/>
+      </w:pPr>
+    </w:lvl>
+    <w:lvl w:ilvl="7" w:tplc="04090019" w:tentative="1">
+      <w:start w:val="1"/>
+      <w:numFmt w:val="lowerLetter"/>
+      <w:lvlText w:val="%8."/>
+      <w:lvlJc w:val="left"/>
+      <w:pPr>
+        <w:ind w:left="5760" w:hanging="360"/>
+      </w:pPr>
+    </w:lvl>
+    <w:lvl w:ilvl="8" w:tplc="0409001B" w:tentative="1">
+      <w:start w:val="1"/>
+      <w:numFmt w:val="lowerRoman"/>
+      <w:lvlText w:val="%9."/>
+      <w:lvlJc w:val="right"/>
+      <w:pPr>
+        <w:ind w:left="6480" w:hanging="180"/>
+      </w:pPr>
+    </w:lvl>
+  </w:abstractNum>
+  <w:abstractNum w:abstractNumId="11" w15:restartNumberingAfterBreak="0">
+    <w:nsid w:val="3935783A"/>
+    <w:multiLevelType w:val="hybridMultilevel"/>
+    <w:tmpl w:val="E7B49D88"/>
+    <w:lvl w:ilvl="0" w:tplc="04090017">
+      <w:start w:val="1"/>
+      <w:numFmt w:val="lowerLetter"/>
+      <w:lvlText w:val="%1)"/>
+      <w:lvlJc w:val="left"/>
+      <w:pPr>
+        <w:ind w:left="720" w:hanging="360"/>
+      </w:pPr>
+      <w:rPr>
+        <w:rFonts w:hint="default"/>
+      </w:rPr>
+    </w:lvl>
+    <w:lvl w:ilvl="1" w:tplc="04090019" w:tentative="1">
+      <w:start w:val="1"/>
+      <w:numFmt w:val="lowerLetter"/>
+      <w:lvlText w:val="%2."/>
+      <w:lvlJc w:val="left"/>
+      <w:pPr>
+        <w:ind w:left="1440" w:hanging="360"/>
+      </w:pPr>
+    </w:lvl>
+    <w:lvl w:ilvl="2" w:tplc="0409001B" w:tentative="1">
+      <w:start w:val="1"/>
+      <w:numFmt w:val="lowerRoman"/>
+      <w:lvlText w:val="%3."/>
+      <w:lvlJc w:val="right"/>
+      <w:pPr>
+        <w:ind w:left="2160" w:hanging="180"/>
+      </w:pPr>
+    </w:lvl>
+    <w:lvl w:ilvl="3" w:tplc="0409000F" w:tentative="1">
+      <w:start w:val="1"/>
+      <w:numFmt w:val="decimal"/>
+      <w:lvlText w:val="%4."/>
+      <w:lvlJc w:val="left"/>
+      <w:pPr>
+        <w:ind w:left="2880" w:hanging="360"/>
+      </w:pPr>
+    </w:lvl>
+    <w:lvl w:ilvl="4" w:tplc="04090019" w:tentative="1">
+      <w:start w:val="1"/>
+      <w:numFmt w:val="lowerLetter"/>
+      <w:lvlText w:val="%5."/>
+      <w:lvlJc w:val="left"/>
+      <w:pPr>
+        <w:ind w:left="3600" w:hanging="360"/>
+      </w:pPr>
+    </w:lvl>
+    <w:lvl w:ilvl="5" w:tplc="0409001B" w:tentative="1">
+      <w:start w:val="1"/>
+      <w:numFmt w:val="lowerRoman"/>
+      <w:lvlText w:val="%6."/>
+      <w:lvlJc w:val="right"/>
+      <w:pPr>
+        <w:ind w:left="4320" w:hanging="180"/>
+      </w:pPr>
+    </w:lvl>
+    <w:lvl w:ilvl="6" w:tplc="0409000F" w:tentative="1">
+      <w:start w:val="1"/>
+      <w:numFmt w:val="decimal"/>
+      <w:lvlText w:val="%7."/>
+      <w:lvlJc w:val="left"/>
+      <w:pPr>
+        <w:ind w:left="5040" w:hanging="360"/>
+      </w:pPr>
+    </w:lvl>
+    <w:lvl w:ilvl="7" w:tplc="04090019" w:tentative="1">
+      <w:start w:val="1"/>
+      <w:numFmt w:val="lowerLetter"/>
+      <w:lvlText w:val="%8."/>
+      <w:lvlJc w:val="left"/>
+      <w:pPr>
+        <w:ind w:left="5760" w:hanging="360"/>
+      </w:pPr>
+    </w:lvl>
+    <w:lvl w:ilvl="8" w:tplc="0409001B" w:tentative="1">
+      <w:start w:val="1"/>
+      <w:numFmt w:val="lowerRoman"/>
+      <w:lvlText w:val="%9."/>
+      <w:lvlJc w:val="right"/>
+      <w:pPr>
+        <w:ind w:left="6480" w:hanging="180"/>
+      </w:pPr>
+    </w:lvl>
+  </w:abstractNum>
+  <w:abstractNum w:abstractNumId="12" w15:restartNumberingAfterBreak="0">
     <w:nsid w:val="438A588F"/>
     <w:multiLevelType w:val="hybridMultilevel"/>
     <w:tmpl w:val="2B5AAB42"/>
@@ -1845,7 +3916,185 @@
       </w:pPr>
     </w:lvl>
   </w:abstractNum>
-  <w:abstractNum w:abstractNumId="6" w15:restartNumberingAfterBreak="0">
+  <w:abstractNum w:abstractNumId="13" w15:restartNumberingAfterBreak="0">
+    <w:nsid w:val="47D205AE"/>
+    <w:multiLevelType w:val="hybridMultilevel"/>
+    <w:tmpl w:val="A35A2BF8"/>
+    <w:lvl w:ilvl="0" w:tplc="04090017">
+      <w:start w:val="1"/>
+      <w:numFmt w:val="lowerLetter"/>
+      <w:lvlText w:val="%1)"/>
+      <w:lvlJc w:val="left"/>
+      <w:pPr>
+        <w:ind w:left="720" w:hanging="360"/>
+      </w:pPr>
+      <w:rPr>
+        <w:rFonts w:hint="default"/>
+      </w:rPr>
+    </w:lvl>
+    <w:lvl w:ilvl="1" w:tplc="04090019" w:tentative="1">
+      <w:start w:val="1"/>
+      <w:numFmt w:val="lowerLetter"/>
+      <w:lvlText w:val="%2."/>
+      <w:lvlJc w:val="left"/>
+      <w:pPr>
+        <w:ind w:left="1440" w:hanging="360"/>
+      </w:pPr>
+    </w:lvl>
+    <w:lvl w:ilvl="2" w:tplc="0409001B" w:tentative="1">
+      <w:start w:val="1"/>
+      <w:numFmt w:val="lowerRoman"/>
+      <w:lvlText w:val="%3."/>
+      <w:lvlJc w:val="right"/>
+      <w:pPr>
+        <w:ind w:left="2160" w:hanging="180"/>
+      </w:pPr>
+    </w:lvl>
+    <w:lvl w:ilvl="3" w:tplc="0409000F" w:tentative="1">
+      <w:start w:val="1"/>
+      <w:numFmt w:val="decimal"/>
+      <w:lvlText w:val="%4."/>
+      <w:lvlJc w:val="left"/>
+      <w:pPr>
+        <w:ind w:left="2880" w:hanging="360"/>
+      </w:pPr>
+    </w:lvl>
+    <w:lvl w:ilvl="4" w:tplc="04090019" w:tentative="1">
+      <w:start w:val="1"/>
+      <w:numFmt w:val="lowerLetter"/>
+      <w:lvlText w:val="%5."/>
+      <w:lvlJc w:val="left"/>
+      <w:pPr>
+        <w:ind w:left="3600" w:hanging="360"/>
+      </w:pPr>
+    </w:lvl>
+    <w:lvl w:ilvl="5" w:tplc="0409001B" w:tentative="1">
+      <w:start w:val="1"/>
+      <w:numFmt w:val="lowerRoman"/>
+      <w:lvlText w:val="%6."/>
+      <w:lvlJc w:val="right"/>
+      <w:pPr>
+        <w:ind w:left="4320" w:hanging="180"/>
+      </w:pPr>
+    </w:lvl>
+    <w:lvl w:ilvl="6" w:tplc="0409000F" w:tentative="1">
+      <w:start w:val="1"/>
+      <w:numFmt w:val="decimal"/>
+      <w:lvlText w:val="%7."/>
+      <w:lvlJc w:val="left"/>
+      <w:pPr>
+        <w:ind w:left="5040" w:hanging="360"/>
+      </w:pPr>
+    </w:lvl>
+    <w:lvl w:ilvl="7" w:tplc="04090019" w:tentative="1">
+      <w:start w:val="1"/>
+      <w:numFmt w:val="lowerLetter"/>
+      <w:lvlText w:val="%8."/>
+      <w:lvlJc w:val="left"/>
+      <w:pPr>
+        <w:ind w:left="5760" w:hanging="360"/>
+      </w:pPr>
+    </w:lvl>
+    <w:lvl w:ilvl="8" w:tplc="0409001B" w:tentative="1">
+      <w:start w:val="1"/>
+      <w:numFmt w:val="lowerRoman"/>
+      <w:lvlText w:val="%9."/>
+      <w:lvlJc w:val="right"/>
+      <w:pPr>
+        <w:ind w:left="6480" w:hanging="180"/>
+      </w:pPr>
+    </w:lvl>
+  </w:abstractNum>
+  <w:abstractNum w:abstractNumId="14" w15:restartNumberingAfterBreak="0">
+    <w:nsid w:val="49C25DEC"/>
+    <w:multiLevelType w:val="hybridMultilevel"/>
+    <w:tmpl w:val="76C27E54"/>
+    <w:lvl w:ilvl="0" w:tplc="04090017">
+      <w:start w:val="1"/>
+      <w:numFmt w:val="lowerLetter"/>
+      <w:lvlText w:val="%1)"/>
+      <w:lvlJc w:val="left"/>
+      <w:pPr>
+        <w:ind w:left="720" w:hanging="360"/>
+      </w:pPr>
+      <w:rPr>
+        <w:rFonts w:hint="default"/>
+      </w:rPr>
+    </w:lvl>
+    <w:lvl w:ilvl="1" w:tplc="04090019" w:tentative="1">
+      <w:start w:val="1"/>
+      <w:numFmt w:val="lowerLetter"/>
+      <w:lvlText w:val="%2."/>
+      <w:lvlJc w:val="left"/>
+      <w:pPr>
+        <w:ind w:left="1440" w:hanging="360"/>
+      </w:pPr>
+    </w:lvl>
+    <w:lvl w:ilvl="2" w:tplc="0409001B" w:tentative="1">
+      <w:start w:val="1"/>
+      <w:numFmt w:val="lowerRoman"/>
+      <w:lvlText w:val="%3."/>
+      <w:lvlJc w:val="right"/>
+      <w:pPr>
+        <w:ind w:left="2160" w:hanging="180"/>
+      </w:pPr>
+    </w:lvl>
+    <w:lvl w:ilvl="3" w:tplc="0409000F" w:tentative="1">
+      <w:start w:val="1"/>
+      <w:numFmt w:val="decimal"/>
+      <w:lvlText w:val="%4."/>
+      <w:lvlJc w:val="left"/>
+      <w:pPr>
+        <w:ind w:left="2880" w:hanging="360"/>
+      </w:pPr>
+    </w:lvl>
+    <w:lvl w:ilvl="4" w:tplc="04090019" w:tentative="1">
+      <w:start w:val="1"/>
+      <w:numFmt w:val="lowerLetter"/>
+      <w:lvlText w:val="%5."/>
+      <w:lvlJc w:val="left"/>
+      <w:pPr>
+        <w:ind w:left="3600" w:hanging="360"/>
+      </w:pPr>
+    </w:lvl>
+    <w:lvl w:ilvl="5" w:tplc="0409001B" w:tentative="1">
+      <w:start w:val="1"/>
+      <w:numFmt w:val="lowerRoman"/>
+      <w:lvlText w:val="%6."/>
+      <w:lvlJc w:val="right"/>
+      <w:pPr>
+        <w:ind w:left="4320" w:hanging="180"/>
+      </w:pPr>
+    </w:lvl>
+    <w:lvl w:ilvl="6" w:tplc="0409000F" w:tentative="1">
+      <w:start w:val="1"/>
+      <w:numFmt w:val="decimal"/>
+      <w:lvlText w:val="%7."/>
+      <w:lvlJc w:val="left"/>
+      <w:pPr>
+        <w:ind w:left="5040" w:hanging="360"/>
+      </w:pPr>
+    </w:lvl>
+    <w:lvl w:ilvl="7" w:tplc="04090019" w:tentative="1">
+      <w:start w:val="1"/>
+      <w:numFmt w:val="lowerLetter"/>
+      <w:lvlText w:val="%8."/>
+      <w:lvlJc w:val="left"/>
+      <w:pPr>
+        <w:ind w:left="5760" w:hanging="360"/>
+      </w:pPr>
+    </w:lvl>
+    <w:lvl w:ilvl="8" w:tplc="0409001B" w:tentative="1">
+      <w:start w:val="1"/>
+      <w:numFmt w:val="lowerRoman"/>
+      <w:lvlText w:val="%9."/>
+      <w:lvlJc w:val="right"/>
+      <w:pPr>
+        <w:ind w:left="6480" w:hanging="180"/>
+      </w:pPr>
+    </w:lvl>
+  </w:abstractNum>
+  <w:abstractNum w:abstractNumId="15" w15:restartNumberingAfterBreak="0">
     <w:nsid w:val="4B2A41C6"/>
     <w:multiLevelType w:val="hybridMultilevel"/>
     <w:tmpl w:val="55168ADA"/>
@@ -1934,7 +4183,363 @@
       </w:pPr>
     </w:lvl>
   </w:abstractNum>
-  <w:abstractNum w:abstractNumId="7" w15:restartNumberingAfterBreak="0">
+  <w:abstractNum w:abstractNumId="16" w15:restartNumberingAfterBreak="0">
+    <w:nsid w:val="4F181489"/>
+    <w:multiLevelType w:val="hybridMultilevel"/>
+    <w:tmpl w:val="44DC1590"/>
+    <w:lvl w:ilvl="0" w:tplc="04090017">
+      <w:start w:val="1"/>
+      <w:numFmt w:val="lowerLetter"/>
+      <w:lvlText w:val="%1)"/>
+      <w:lvlJc w:val="left"/>
+      <w:pPr>
+        <w:ind w:left="720" w:hanging="360"/>
+      </w:pPr>
+      <w:rPr>
+        <w:rFonts w:hint="default"/>
+      </w:rPr>
+    </w:lvl>
+    <w:lvl w:ilvl="1" w:tplc="04090019" w:tentative="1">
+      <w:start w:val="1"/>
+      <w:numFmt w:val="lowerLetter"/>
+      <w:lvlText w:val="%2."/>
+      <w:lvlJc w:val="left"/>
+      <w:pPr>
+        <w:ind w:left="1440" w:hanging="360"/>
+      </w:pPr>
+    </w:lvl>
+    <w:lvl w:ilvl="2" w:tplc="0409001B" w:tentative="1">
+      <w:start w:val="1"/>
+      <w:numFmt w:val="lowerRoman"/>
+      <w:lvlText w:val="%3."/>
+      <w:lvlJc w:val="right"/>
+      <w:pPr>
+        <w:ind w:left="2160" w:hanging="180"/>
+      </w:pPr>
+    </w:lvl>
+    <w:lvl w:ilvl="3" w:tplc="0409000F" w:tentative="1">
+      <w:start w:val="1"/>
+      <w:numFmt w:val="decimal"/>
+      <w:lvlText w:val="%4."/>
+      <w:lvlJc w:val="left"/>
+      <w:pPr>
+        <w:ind w:left="2880" w:hanging="360"/>
+      </w:pPr>
+    </w:lvl>
+    <w:lvl w:ilvl="4" w:tplc="04090019" w:tentative="1">
+      <w:start w:val="1"/>
+      <w:numFmt w:val="lowerLetter"/>
+      <w:lvlText w:val="%5."/>
+      <w:lvlJc w:val="left"/>
+      <w:pPr>
+        <w:ind w:left="3600" w:hanging="360"/>
+      </w:pPr>
+    </w:lvl>
+    <w:lvl w:ilvl="5" w:tplc="0409001B" w:tentative="1">
+      <w:start w:val="1"/>
+      <w:numFmt w:val="lowerRoman"/>
+      <w:lvlText w:val="%6."/>
+      <w:lvlJc w:val="right"/>
+      <w:pPr>
+        <w:ind w:left="4320" w:hanging="180"/>
+      </w:pPr>
+    </w:lvl>
+    <w:lvl w:ilvl="6" w:tplc="0409000F" w:tentative="1">
+      <w:start w:val="1"/>
+      <w:numFmt w:val="decimal"/>
+      <w:lvlText w:val="%7."/>
+      <w:lvlJc w:val="left"/>
+      <w:pPr>
+        <w:ind w:left="5040" w:hanging="360"/>
+      </w:pPr>
+    </w:lvl>
+    <w:lvl w:ilvl="7" w:tplc="04090019" w:tentative="1">
+      <w:start w:val="1"/>
+      <w:numFmt w:val="lowerLetter"/>
+      <w:lvlText w:val="%8."/>
+      <w:lvlJc w:val="left"/>
+      <w:pPr>
+        <w:ind w:left="5760" w:hanging="360"/>
+      </w:pPr>
+    </w:lvl>
+    <w:lvl w:ilvl="8" w:tplc="0409001B" w:tentative="1">
+      <w:start w:val="1"/>
+      <w:numFmt w:val="lowerRoman"/>
+      <w:lvlText w:val="%9."/>
+      <w:lvlJc w:val="right"/>
+      <w:pPr>
+        <w:ind w:left="6480" w:hanging="180"/>
+      </w:pPr>
+    </w:lvl>
+  </w:abstractNum>
+  <w:abstractNum w:abstractNumId="17" w15:restartNumberingAfterBreak="0">
+    <w:nsid w:val="51F62114"/>
+    <w:multiLevelType w:val="hybridMultilevel"/>
+    <w:tmpl w:val="BA0629CE"/>
+    <w:lvl w:ilvl="0" w:tplc="04090017">
+      <w:start w:val="1"/>
+      <w:numFmt w:val="lowerLetter"/>
+      <w:lvlText w:val="%1)"/>
+      <w:lvlJc w:val="left"/>
+      <w:pPr>
+        <w:ind w:left="720" w:hanging="360"/>
+      </w:pPr>
+      <w:rPr>
+        <w:rFonts w:hint="default"/>
+      </w:rPr>
+    </w:lvl>
+    <w:lvl w:ilvl="1" w:tplc="04090019" w:tentative="1">
+      <w:start w:val="1"/>
+      <w:numFmt w:val="lowerLetter"/>
+      <w:lvlText w:val="%2."/>
+      <w:lvlJc w:val="left"/>
+      <w:pPr>
+        <w:ind w:left="1440" w:hanging="360"/>
+      </w:pPr>
+    </w:lvl>
+    <w:lvl w:ilvl="2" w:tplc="0409001B" w:tentative="1">
+      <w:start w:val="1"/>
+      <w:numFmt w:val="lowerRoman"/>
+      <w:lvlText w:val="%3."/>
+      <w:lvlJc w:val="right"/>
+      <w:pPr>
+        <w:ind w:left="2160" w:hanging="180"/>
+      </w:pPr>
+    </w:lvl>
+    <w:lvl w:ilvl="3" w:tplc="0409000F" w:tentative="1">
+      <w:start w:val="1"/>
+      <w:numFmt w:val="decimal"/>
+      <w:lvlText w:val="%4."/>
+      <w:lvlJc w:val="left"/>
+      <w:pPr>
+        <w:ind w:left="2880" w:hanging="360"/>
+      </w:pPr>
+    </w:lvl>
+    <w:lvl w:ilvl="4" w:tplc="04090019" w:tentative="1">
+      <w:start w:val="1"/>
+      <w:numFmt w:val="lowerLetter"/>
+      <w:lvlText w:val="%5."/>
+      <w:lvlJc w:val="left"/>
+      <w:pPr>
+        <w:ind w:left="3600" w:hanging="360"/>
+      </w:pPr>
+    </w:lvl>
+    <w:lvl w:ilvl="5" w:tplc="0409001B" w:tentative="1">
+      <w:start w:val="1"/>
+      <w:numFmt w:val="lowerRoman"/>
+      <w:lvlText w:val="%6."/>
+      <w:lvlJc w:val="right"/>
+      <w:pPr>
+        <w:ind w:left="4320" w:hanging="180"/>
+      </w:pPr>
+    </w:lvl>
+    <w:lvl w:ilvl="6" w:tplc="0409000F" w:tentative="1">
+      <w:start w:val="1"/>
+      <w:numFmt w:val="decimal"/>
+      <w:lvlText w:val="%7."/>
+      <w:lvlJc w:val="left"/>
+      <w:pPr>
+        <w:ind w:left="5040" w:hanging="360"/>
+      </w:pPr>
+    </w:lvl>
+    <w:lvl w:ilvl="7" w:tplc="04090019" w:tentative="1">
+      <w:start w:val="1"/>
+      <w:numFmt w:val="lowerLetter"/>
+      <w:lvlText w:val="%8."/>
+      <w:lvlJc w:val="left"/>
+      <w:pPr>
+        <w:ind w:left="5760" w:hanging="360"/>
+      </w:pPr>
+    </w:lvl>
+    <w:lvl w:ilvl="8" w:tplc="0409001B" w:tentative="1">
+      <w:start w:val="1"/>
+      <w:numFmt w:val="lowerRoman"/>
+      <w:lvlText w:val="%9."/>
+      <w:lvlJc w:val="right"/>
+      <w:pPr>
+        <w:ind w:left="6480" w:hanging="180"/>
+      </w:pPr>
+    </w:lvl>
+  </w:abstractNum>
+  <w:abstractNum w:abstractNumId="18" w15:restartNumberingAfterBreak="0">
+    <w:nsid w:val="5CE17BA5"/>
+    <w:multiLevelType w:val="hybridMultilevel"/>
+    <w:tmpl w:val="6BFE6908"/>
+    <w:lvl w:ilvl="0" w:tplc="04090017">
+      <w:start w:val="1"/>
+      <w:numFmt w:val="lowerLetter"/>
+      <w:lvlText w:val="%1)"/>
+      <w:lvlJc w:val="left"/>
+      <w:pPr>
+        <w:ind w:left="720" w:hanging="360"/>
+      </w:pPr>
+      <w:rPr>
+        <w:rFonts w:hint="default"/>
+      </w:rPr>
+    </w:lvl>
+    <w:lvl w:ilvl="1" w:tplc="04090019" w:tentative="1">
+      <w:start w:val="1"/>
+      <w:numFmt w:val="lowerLetter"/>
+      <w:lvlText w:val="%2."/>
+      <w:lvlJc w:val="left"/>
+      <w:pPr>
+        <w:ind w:left="1440" w:hanging="360"/>
+      </w:pPr>
+    </w:lvl>
+    <w:lvl w:ilvl="2" w:tplc="0409001B" w:tentative="1">
+      <w:start w:val="1"/>
+      <w:numFmt w:val="lowerRoman"/>
+      <w:lvlText w:val="%3."/>
+      <w:lvlJc w:val="right"/>
+      <w:pPr>
+        <w:ind w:left="2160" w:hanging="180"/>
+      </w:pPr>
+    </w:lvl>
+    <w:lvl w:ilvl="3" w:tplc="0409000F" w:tentative="1">
+      <w:start w:val="1"/>
+      <w:numFmt w:val="decimal"/>
+      <w:lvlText w:val="%4."/>
+      <w:lvlJc w:val="left"/>
+      <w:pPr>
+        <w:ind w:left="2880" w:hanging="360"/>
+      </w:pPr>
+    </w:lvl>
+    <w:lvl w:ilvl="4" w:tplc="04090019" w:tentative="1">
+      <w:start w:val="1"/>
+      <w:numFmt w:val="lowerLetter"/>
+      <w:lvlText w:val="%5."/>
+      <w:lvlJc w:val="left"/>
+      <w:pPr>
+        <w:ind w:left="3600" w:hanging="360"/>
+      </w:pPr>
+    </w:lvl>
+    <w:lvl w:ilvl="5" w:tplc="0409001B" w:tentative="1">
+      <w:start w:val="1"/>
+      <w:numFmt w:val="lowerRoman"/>
+      <w:lvlText w:val="%6."/>
+      <w:lvlJc w:val="right"/>
+      <w:pPr>
+        <w:ind w:left="4320" w:hanging="180"/>
+      </w:pPr>
+    </w:lvl>
+    <w:lvl w:ilvl="6" w:tplc="0409000F" w:tentative="1">
+      <w:start w:val="1"/>
+      <w:numFmt w:val="decimal"/>
+      <w:lvlText w:val="%7."/>
+      <w:lvlJc w:val="left"/>
+      <w:pPr>
+        <w:ind w:left="5040" w:hanging="360"/>
+      </w:pPr>
+    </w:lvl>
+    <w:lvl w:ilvl="7" w:tplc="04090019" w:tentative="1">
+      <w:start w:val="1"/>
+      <w:numFmt w:val="lowerLetter"/>
+      <w:lvlText w:val="%8."/>
+      <w:lvlJc w:val="left"/>
+      <w:pPr>
+        <w:ind w:left="5760" w:hanging="360"/>
+      </w:pPr>
+    </w:lvl>
+    <w:lvl w:ilvl="8" w:tplc="0409001B" w:tentative="1">
+      <w:start w:val="1"/>
+      <w:numFmt w:val="lowerRoman"/>
+      <w:lvlText w:val="%9."/>
+      <w:lvlJc w:val="right"/>
+      <w:pPr>
+        <w:ind w:left="6480" w:hanging="180"/>
+      </w:pPr>
+    </w:lvl>
+  </w:abstractNum>
+  <w:abstractNum w:abstractNumId="19" w15:restartNumberingAfterBreak="0">
+    <w:nsid w:val="6F251D3D"/>
+    <w:multiLevelType w:val="hybridMultilevel"/>
+    <w:tmpl w:val="7F463B96"/>
+    <w:lvl w:ilvl="0" w:tplc="04090017">
+      <w:start w:val="1"/>
+      <w:numFmt w:val="lowerLetter"/>
+      <w:lvlText w:val="%1)"/>
+      <w:lvlJc w:val="left"/>
+      <w:pPr>
+        <w:ind w:left="720" w:hanging="360"/>
+      </w:pPr>
+      <w:rPr>
+        <w:rFonts w:hint="default"/>
+      </w:rPr>
+    </w:lvl>
+    <w:lvl w:ilvl="1" w:tplc="04090019" w:tentative="1">
+      <w:start w:val="1"/>
+      <w:numFmt w:val="lowerLetter"/>
+      <w:lvlText w:val="%2."/>
+      <w:lvlJc w:val="left"/>
+      <w:pPr>
+        <w:ind w:left="1440" w:hanging="360"/>
+      </w:pPr>
+    </w:lvl>
+    <w:lvl w:ilvl="2" w:tplc="0409001B" w:tentative="1">
+      <w:start w:val="1"/>
+      <w:numFmt w:val="lowerRoman"/>
+      <w:lvlText w:val="%3."/>
+      <w:lvlJc w:val="right"/>
+      <w:pPr>
+        <w:ind w:left="2160" w:hanging="180"/>
+      </w:pPr>
+    </w:lvl>
+    <w:lvl w:ilvl="3" w:tplc="0409000F" w:tentative="1">
+      <w:start w:val="1"/>
+      <w:numFmt w:val="decimal"/>
+      <w:lvlText w:val="%4."/>
+      <w:lvlJc w:val="left"/>
+      <w:pPr>
+        <w:ind w:left="2880" w:hanging="360"/>
+      </w:pPr>
+    </w:lvl>
+    <w:lvl w:ilvl="4" w:tplc="04090019" w:tentative="1">
+      <w:start w:val="1"/>
+      <w:numFmt w:val="lowerLetter"/>
+      <w:lvlText w:val="%5."/>
+      <w:lvlJc w:val="left"/>
+      <w:pPr>
+        <w:ind w:left="3600" w:hanging="360"/>
+      </w:pPr>
+    </w:lvl>
+    <w:lvl w:ilvl="5" w:tplc="0409001B" w:tentative="1">
+      <w:start w:val="1"/>
+      <w:numFmt w:val="lowerRoman"/>
+      <w:lvlText w:val="%6."/>
+      <w:lvlJc w:val="right"/>
+      <w:pPr>
+        <w:ind w:left="4320" w:hanging="180"/>
+      </w:pPr>
+    </w:lvl>
+    <w:lvl w:ilvl="6" w:tplc="0409000F" w:tentative="1">
+      <w:start w:val="1"/>
+      <w:numFmt w:val="decimal"/>
+      <w:lvlText w:val="%7."/>
+      <w:lvlJc w:val="left"/>
+      <w:pPr>
+        <w:ind w:left="5040" w:hanging="360"/>
+      </w:pPr>
+    </w:lvl>
+    <w:lvl w:ilvl="7" w:tplc="04090019" w:tentative="1">
+      <w:start w:val="1"/>
+      <w:numFmt w:val="lowerLetter"/>
+      <w:lvlText w:val="%8."/>
+      <w:lvlJc w:val="left"/>
+      <w:pPr>
+        <w:ind w:left="5760" w:hanging="360"/>
+      </w:pPr>
+    </w:lvl>
+    <w:lvl w:ilvl="8" w:tplc="0409001B" w:tentative="1">
+      <w:start w:val="1"/>
+      <w:numFmt w:val="lowerRoman"/>
+      <w:lvlText w:val="%9."/>
+      <w:lvlJc w:val="right"/>
+      <w:pPr>
+        <w:ind w:left="6480" w:hanging="180"/>
+      </w:pPr>
+    </w:lvl>
+  </w:abstractNum>
+  <w:abstractNum w:abstractNumId="20" w15:restartNumberingAfterBreak="0">
     <w:nsid w:val="70CB6361"/>
     <w:multiLevelType w:val="hybridMultilevel"/>
     <w:tmpl w:val="BD447DA4"/>
@@ -2023,10 +4628,99 @@
       </w:pPr>
     </w:lvl>
   </w:abstractNum>
-  <w:abstractNum w:abstractNumId="8" w15:restartNumberingAfterBreak="0">
+  <w:abstractNum w:abstractNumId="21" w15:restartNumberingAfterBreak="0">
     <w:nsid w:val="77F40E7F"/>
     <w:multiLevelType w:val="hybridMultilevel"/>
     <w:tmpl w:val="7C36BE06"/>
+    <w:lvl w:ilvl="0" w:tplc="04090017">
+      <w:start w:val="1"/>
+      <w:numFmt w:val="lowerLetter"/>
+      <w:lvlText w:val="%1)"/>
+      <w:lvlJc w:val="left"/>
+      <w:pPr>
+        <w:ind w:left="720" w:hanging="360"/>
+      </w:pPr>
+      <w:rPr>
+        <w:rFonts w:hint="default"/>
+      </w:rPr>
+    </w:lvl>
+    <w:lvl w:ilvl="1" w:tplc="04090019" w:tentative="1">
+      <w:start w:val="1"/>
+      <w:numFmt w:val="lowerLetter"/>
+      <w:lvlText w:val="%2."/>
+      <w:lvlJc w:val="left"/>
+      <w:pPr>
+        <w:ind w:left="1440" w:hanging="360"/>
+      </w:pPr>
+    </w:lvl>
+    <w:lvl w:ilvl="2" w:tplc="0409001B" w:tentative="1">
+      <w:start w:val="1"/>
+      <w:numFmt w:val="lowerRoman"/>
+      <w:lvlText w:val="%3."/>
+      <w:lvlJc w:val="right"/>
+      <w:pPr>
+        <w:ind w:left="2160" w:hanging="180"/>
+      </w:pPr>
+    </w:lvl>
+    <w:lvl w:ilvl="3" w:tplc="0409000F" w:tentative="1">
+      <w:start w:val="1"/>
+      <w:numFmt w:val="decimal"/>
+      <w:lvlText w:val="%4."/>
+      <w:lvlJc w:val="left"/>
+      <w:pPr>
+        <w:ind w:left="2880" w:hanging="360"/>
+      </w:pPr>
+    </w:lvl>
+    <w:lvl w:ilvl="4" w:tplc="04090019" w:tentative="1">
+      <w:start w:val="1"/>
+      <w:numFmt w:val="lowerLetter"/>
+      <w:lvlText w:val="%5."/>
+      <w:lvlJc w:val="left"/>
+      <w:pPr>
+        <w:ind w:left="3600" w:hanging="360"/>
+      </w:pPr>
+    </w:lvl>
+    <w:lvl w:ilvl="5" w:tplc="0409001B" w:tentative="1">
+      <w:start w:val="1"/>
+      <w:numFmt w:val="lowerRoman"/>
+      <w:lvlText w:val="%6."/>
+      <w:lvlJc w:val="right"/>
+      <w:pPr>
+        <w:ind w:left="4320" w:hanging="180"/>
+      </w:pPr>
+    </w:lvl>
+    <w:lvl w:ilvl="6" w:tplc="0409000F" w:tentative="1">
+      <w:start w:val="1"/>
+      <w:numFmt w:val="decimal"/>
+      <w:lvlText w:val="%7."/>
+      <w:lvlJc w:val="left"/>
+      <w:pPr>
+        <w:ind w:left="5040" w:hanging="360"/>
+      </w:pPr>
+    </w:lvl>
+    <w:lvl w:ilvl="7" w:tplc="04090019" w:tentative="1">
+      <w:start w:val="1"/>
+      <w:numFmt w:val="lowerLetter"/>
+      <w:lvlText w:val="%8."/>
+      <w:lvlJc w:val="left"/>
+      <w:pPr>
+        <w:ind w:left="5760" w:hanging="360"/>
+      </w:pPr>
+    </w:lvl>
+    <w:lvl w:ilvl="8" w:tplc="0409001B" w:tentative="1">
+      <w:start w:val="1"/>
+      <w:numFmt w:val="lowerRoman"/>
+      <w:lvlText w:val="%9."/>
+      <w:lvlJc w:val="right"/>
+      <w:pPr>
+        <w:ind w:left="6480" w:hanging="180"/>
+      </w:pPr>
+    </w:lvl>
+  </w:abstractNum>
+  <w:abstractNum w:abstractNumId="22" w15:restartNumberingAfterBreak="0">
+    <w:nsid w:val="7ABC424E"/>
+    <w:multiLevelType w:val="hybridMultilevel"/>
+    <w:tmpl w:val="2A1CBE2A"/>
     <w:lvl w:ilvl="0" w:tplc="04090017">
       <w:start w:val="1"/>
       <w:numFmt w:val="lowerLetter"/>
@@ -2116,28 +4810,70 @@
     <w:abstractNumId w:val="0"/>
   </w:num>
   <w:num w:numId="2">
+    <w:abstractNumId w:val="15"/>
+  </w:num>
+  <w:num w:numId="3">
+    <w:abstractNumId w:val="2"/>
+  </w:num>
+  <w:num w:numId="4">
+    <w:abstractNumId w:val="12"/>
+  </w:num>
+  <w:num w:numId="5">
+    <w:abstractNumId w:val="8"/>
+  </w:num>
+  <w:num w:numId="6">
+    <w:abstractNumId w:val="20"/>
+  </w:num>
+  <w:num w:numId="7">
+    <w:abstractNumId w:val="21"/>
+  </w:num>
+  <w:num w:numId="8">
     <w:abstractNumId w:val="6"/>
   </w:num>
-  <w:num w:numId="3">
+  <w:num w:numId="9">
+    <w:abstractNumId w:val="4"/>
+  </w:num>
+  <w:num w:numId="10">
+    <w:abstractNumId w:val="3"/>
+  </w:num>
+  <w:num w:numId="11">
+    <w:abstractNumId w:val="18"/>
+  </w:num>
+  <w:num w:numId="12">
+    <w:abstractNumId w:val="10"/>
+  </w:num>
+  <w:num w:numId="13">
+    <w:abstractNumId w:val="17"/>
+  </w:num>
+  <w:num w:numId="14">
     <w:abstractNumId w:val="1"/>
   </w:num>
-  <w:num w:numId="4">
+  <w:num w:numId="15">
+    <w:abstractNumId w:val="13"/>
+  </w:num>
+  <w:num w:numId="16">
+    <w:abstractNumId w:val="9"/>
+  </w:num>
+  <w:num w:numId="17">
+    <w:abstractNumId w:val="19"/>
+  </w:num>
+  <w:num w:numId="18">
     <w:abstractNumId w:val="5"/>
   </w:num>
-  <w:num w:numId="5">
-    <w:abstractNumId w:val="4"/>
+  <w:num w:numId="19">
+    <w:abstractNumId w:val="22"/>
   </w:num>
-  <w:num w:numId="6">
+  <w:num w:numId="20">
     <w:abstractNumId w:val="7"/>
   </w:num>
-  <w:num w:numId="7">
-    <w:abstractNumId w:val="8"/>
+  <w:num w:numId="21">
+    <w:abstractNumId w:val="11"/>
   </w:num>
-  <w:num w:numId="8">
-    <w:abstractNumId w:val="3"/>
+  <w:num w:numId="22">
+    <w:abstractNumId w:val="16"/>
   </w:num>
-  <w:num w:numId="9">
-    <w:abstractNumId w:val="2"/>
+  <w:num w:numId="23">
+    <w:abstractNumId w:val="14"/>
   </w:num>
 </w:numbering>
 </file>
@@ -2265,6 +5001,7 @@
     <w:lsdException w:name="HTML Sample" w:semiHidden="1" w:unhideWhenUsed="1"/>
     <w:lsdException w:name="HTML Typewriter" w:semiHidden="1" w:unhideWhenUsed="1"/>
     <w:lsdException w:name="HTML Variable" w:semiHidden="1" w:unhideWhenUsed="1"/>
+    <w:lsdException w:name="Normal Table" w:semiHidden="1" w:unhideWhenUsed="1"/>
     <w:lsdException w:name="annotation subject" w:semiHidden="1" w:unhideWhenUsed="1"/>
     <w:lsdException w:name="No List" w:semiHidden="1" w:unhideWhenUsed="1"/>
     <w:lsdException w:name="Outline List 1" w:semiHidden="1" w:unhideWhenUsed="1"/>
@@ -2309,6 +5046,7 @@
     <w:lsdException w:name="Table Professional" w:semiHidden="1" w:unhideWhenUsed="1"/>
     <w:lsdException w:name="Table Subtle 1" w:semiHidden="1" w:unhideWhenUsed="1"/>
     <w:lsdException w:name="Table Subtle 2" w:semiHidden="1" w:unhideWhenUsed="1"/>
+    <w:lsdException w:name="Table Web 1" w:semiHidden="1" w:unhideWhenUsed="1"/>
     <w:lsdException w:name="Table Web 2" w:semiHidden="1" w:unhideWhenUsed="1"/>
     <w:lsdException w:name="Table Web 3" w:semiHidden="1" w:unhideWhenUsed="1"/>
     <w:lsdException w:name="Balloon Text" w:semiHidden="1" w:unhideWhenUsed="1"/>

</xml_diff>